<commit_message>
database 3selectOnly from pc
</commit_message>
<xml_diff>
--- a/RBD/Практики_ШумахерМЕ.docx
+++ b/RBD/Практики_ШумахерМЕ.docx
@@ -163,17 +163,67 @@
     </w:p>
     <w:p>
       <w:pPr>
+        <w:rPr>
+          <w:rFonts w:ascii="Times New Roman" w:hAnsi="Times New Roman"/>
+          <w:noProof/>
+          <w:sz w:val="28"/>
+          <w:lang w:eastAsia="zh-CN" w:bidi="hi-IN"/>
+        </w:rPr>
+      </w:pPr>
+      <w:r>
+        <w:rPr>
+          <w:lang w:eastAsia="zh-CN" w:bidi="hi-IN"/>
+        </w:rPr>
+        <w:br w:type="page"/>
+      </w:r>
+    </w:p>
+    <w:p>
+      <w:pPr>
         <w:pStyle w:val="af3"/>
         <w:rPr>
           <w:lang w:eastAsia="zh-CN" w:bidi="hi-IN"/>
         </w:rPr>
       </w:pPr>
       <w:r>
+        <w:rPr>
+          <w:lang w:eastAsia="zh-CN" w:bidi="hi-IN"/>
+        </w:rPr>
         <w:lastRenderedPageBreak/>
+        <w:t>2</w:t>
+      </w:r>
+      <w:r>
+        <w:rPr>
+          <w:lang w:eastAsia="zh-CN" w:bidi="hi-IN"/>
+        </w:rPr>
+        <w:t xml:space="preserve"> практика</w:t>
+      </w:r>
+    </w:p>
+    <w:p>
+      <w:pPr>
+        <w:pStyle w:val="af3"/>
+        <w:rPr>
+          <w:lang w:eastAsia="zh-CN" w:bidi="hi-IN"/>
+        </w:rPr>
+      </w:pPr>
+      <w:r>
+        <w:rPr>
+          <w:lang w:eastAsia="zh-CN" w:bidi="hi-IN"/>
+        </w:rPr>
+        <w:t>Селекты</w:t>
+      </w:r>
+    </w:p>
+    <w:p>
+      <w:pPr>
+        <w:pStyle w:val="af3"/>
+        <w:rPr>
+          <w:lang w:eastAsia="zh-CN" w:bidi="hi-IN"/>
+        </w:rPr>
+      </w:pPr>
+      <w:r>
         <w:drawing>
-          <wp:inline distT="0" distB="0" distL="0" distR="0" wp14:anchorId="6C11EF1F" wp14:editId="070F72B3">
-            <wp:extent cx="3601720" cy="9251950"/>
-            <wp:effectExtent l="0" t="0" r="0" b="6350"/>
+          <wp:inline distT="0" distB="0" distL="0" distR="0" wp14:anchorId="6C11EF1F" wp14:editId="291BC4C2">
+            <wp:extent cx="3148106" cy="8086725"/>
+            <wp:effectExtent l="0" t="0" r="0" b="0"/>
             <wp:docPr id="1" name="Рисунок 1"/>
             <wp:cNvGraphicFramePr>
               <a:graphicFrameLocks xmlns:a="http://schemas.openxmlformats.org/drawingml/2006/main" noChangeAspect="1"/>
@@ -194,7 +244,7 @@
                   <pic:spPr>
                     <a:xfrm>
                       <a:off x="0" y="0"/>
-                      <a:ext cx="3601720" cy="9251950"/>
+                      <a:ext cx="3150898" cy="8093898"/>
                     </a:xfrm>
                     <a:prstGeom prst="rect">
                       <a:avLst/>
@@ -426,8 +476,513 @@
         </w:drawing>
       </w:r>
     </w:p>
+    <w:p>
+      <w:pPr>
+        <w:rPr>
+          <w:rFonts w:ascii="Times New Roman" w:hAnsi="Times New Roman"/>
+          <w:noProof/>
+          <w:sz w:val="28"/>
+          <w:lang w:val="en-US" w:eastAsia="zh-CN" w:bidi="hi-IN"/>
+        </w:rPr>
+      </w:pPr>
+      <w:r>
+        <w:rPr>
+          <w:lang w:val="en-US" w:eastAsia="zh-CN" w:bidi="hi-IN"/>
+        </w:rPr>
+        <w:br w:type="page"/>
+      </w:r>
+    </w:p>
+    <w:p>
+      <w:pPr>
+        <w:pStyle w:val="af3"/>
+        <w:rPr>
+          <w:lang w:eastAsia="zh-CN" w:bidi="hi-IN"/>
+        </w:rPr>
+      </w:pPr>
+      <w:r>
+        <w:rPr>
+          <w:lang w:val="en-US" w:eastAsia="zh-CN" w:bidi="hi-IN"/>
+        </w:rPr>
+        <w:lastRenderedPageBreak/>
+        <w:t xml:space="preserve">3 </w:t>
+      </w:r>
+      <w:r>
+        <w:rPr>
+          <w:lang w:eastAsia="zh-CN" w:bidi="hi-IN"/>
+        </w:rPr>
+        <w:t>прак</w:t>
+      </w:r>
+      <w:r>
+        <w:rPr>
+          <w:lang w:eastAsia="zh-CN" w:bidi="hi-IN"/>
+        </w:rPr>
+        <w:t>тика</w:t>
+      </w:r>
+    </w:p>
+    <w:p>
+      <w:pPr>
+        <w:pStyle w:val="af3"/>
+        <w:rPr>
+          <w:lang w:eastAsia="zh-CN" w:bidi="hi-IN"/>
+        </w:rPr>
+      </w:pPr>
+      <w:r>
+        <w:rPr>
+          <w:lang w:eastAsia="zh-CN" w:bidi="hi-IN"/>
+        </w:rPr>
+        <w:t>Операции</w:t>
+      </w:r>
+    </w:p>
+    <w:p>
+      <w:pPr>
+        <w:pStyle w:val="af3"/>
+        <w:rPr>
+          <w:lang w:val="en-US" w:eastAsia="zh-CN" w:bidi="hi-IN"/>
+        </w:rPr>
+      </w:pPr>
+      <w:r>
+        <w:drawing>
+          <wp:inline distT="0" distB="0" distL="0" distR="0" wp14:anchorId="5FA0BC37" wp14:editId="3461658B">
+            <wp:extent cx="3209925" cy="3067050"/>
+            <wp:effectExtent l="0" t="0" r="9525" b="0"/>
+            <wp:docPr id="2" name="Рисунок 2"/>
+            <wp:cNvGraphicFramePr>
+              <a:graphicFrameLocks xmlns:a="http://schemas.openxmlformats.org/drawingml/2006/main" noChangeAspect="1"/>
+            </wp:cNvGraphicFramePr>
+            <a:graphic xmlns:a="http://schemas.openxmlformats.org/drawingml/2006/main">
+              <a:graphicData uri="http://schemas.openxmlformats.org/drawingml/2006/picture">
+                <pic:pic xmlns:pic="http://schemas.openxmlformats.org/drawingml/2006/picture">
+                  <pic:nvPicPr>
+                    <pic:cNvPr id="1" name=""/>
+                    <pic:cNvPicPr/>
+                  </pic:nvPicPr>
+                  <pic:blipFill>
+                    <a:blip r:embed="rId17"/>
+                    <a:stretch>
+                      <a:fillRect/>
+                    </a:stretch>
+                  </pic:blipFill>
+                  <pic:spPr>
+                    <a:xfrm>
+                      <a:off x="0" y="0"/>
+                      <a:ext cx="3209925" cy="3067050"/>
+                    </a:xfrm>
+                    <a:prstGeom prst="rect">
+                      <a:avLst/>
+                    </a:prstGeom>
+                  </pic:spPr>
+                </pic:pic>
+              </a:graphicData>
+            </a:graphic>
+          </wp:inline>
+        </w:drawing>
+      </w:r>
+    </w:p>
+    <w:p>
+      <w:pPr>
+        <w:pStyle w:val="af3"/>
+        <w:rPr>
+          <w:lang w:val="en-US" w:eastAsia="zh-CN" w:bidi="hi-IN"/>
+        </w:rPr>
+      </w:pPr>
+      <w:r>
+        <w:drawing>
+          <wp:inline distT="0" distB="0" distL="0" distR="0" wp14:anchorId="3AEB681A" wp14:editId="01BB78BF">
+            <wp:extent cx="5939790" cy="1130300"/>
+            <wp:effectExtent l="0" t="0" r="3810" b="0"/>
+            <wp:docPr id="4" name="Рисунок 4"/>
+            <wp:cNvGraphicFramePr>
+              <a:graphicFrameLocks xmlns:a="http://schemas.openxmlformats.org/drawingml/2006/main" noChangeAspect="1"/>
+            </wp:cNvGraphicFramePr>
+            <a:graphic xmlns:a="http://schemas.openxmlformats.org/drawingml/2006/main">
+              <a:graphicData uri="http://schemas.openxmlformats.org/drawingml/2006/picture">
+                <pic:pic xmlns:pic="http://schemas.openxmlformats.org/drawingml/2006/picture">
+                  <pic:nvPicPr>
+                    <pic:cNvPr id="1" name=""/>
+                    <pic:cNvPicPr/>
+                  </pic:nvPicPr>
+                  <pic:blipFill>
+                    <a:blip r:embed="rId18"/>
+                    <a:stretch>
+                      <a:fillRect/>
+                    </a:stretch>
+                  </pic:blipFill>
+                  <pic:spPr>
+                    <a:xfrm>
+                      <a:off x="0" y="0"/>
+                      <a:ext cx="5939790" cy="1130300"/>
+                    </a:xfrm>
+                    <a:prstGeom prst="rect">
+                      <a:avLst/>
+                    </a:prstGeom>
+                  </pic:spPr>
+                </pic:pic>
+              </a:graphicData>
+            </a:graphic>
+          </wp:inline>
+        </w:drawing>
+      </w:r>
+    </w:p>
+    <w:p>
+      <w:pPr>
+        <w:pStyle w:val="af3"/>
+        <w:rPr>
+          <w:lang w:val="en-US" w:eastAsia="zh-CN" w:bidi="hi-IN"/>
+        </w:rPr>
+      </w:pPr>
+      <w:r>
+        <w:drawing>
+          <wp:inline distT="0" distB="0" distL="0" distR="0" wp14:anchorId="261E2582" wp14:editId="165CE7E0">
+            <wp:extent cx="5939790" cy="2981325"/>
+            <wp:effectExtent l="0" t="0" r="3810" b="9525"/>
+            <wp:docPr id="5" name="Рисунок 5"/>
+            <wp:cNvGraphicFramePr>
+              <a:graphicFrameLocks xmlns:a="http://schemas.openxmlformats.org/drawingml/2006/main" noChangeAspect="1"/>
+            </wp:cNvGraphicFramePr>
+            <a:graphic xmlns:a="http://schemas.openxmlformats.org/drawingml/2006/main">
+              <a:graphicData uri="http://schemas.openxmlformats.org/drawingml/2006/picture">
+                <pic:pic xmlns:pic="http://schemas.openxmlformats.org/drawingml/2006/picture">
+                  <pic:nvPicPr>
+                    <pic:cNvPr id="1" name=""/>
+                    <pic:cNvPicPr/>
+                  </pic:nvPicPr>
+                  <pic:blipFill>
+                    <a:blip r:embed="rId19"/>
+                    <a:stretch>
+                      <a:fillRect/>
+                    </a:stretch>
+                  </pic:blipFill>
+                  <pic:spPr>
+                    <a:xfrm>
+                      <a:off x="0" y="0"/>
+                      <a:ext cx="5939790" cy="2981325"/>
+                    </a:xfrm>
+                    <a:prstGeom prst="rect">
+                      <a:avLst/>
+                    </a:prstGeom>
+                  </pic:spPr>
+                </pic:pic>
+              </a:graphicData>
+            </a:graphic>
+          </wp:inline>
+        </w:drawing>
+      </w:r>
+    </w:p>
+    <w:p>
+      <w:pPr>
+        <w:pStyle w:val="af3"/>
+        <w:rPr>
+          <w:lang w:val="en-US" w:eastAsia="zh-CN" w:bidi="hi-IN"/>
+        </w:rPr>
+      </w:pPr>
+      <w:r>
+        <w:lastRenderedPageBreak/>
+        <w:drawing>
+          <wp:inline distT="0" distB="0" distL="0" distR="0" wp14:anchorId="7B3F80B3" wp14:editId="5CA29460">
+            <wp:extent cx="5939790" cy="1648460"/>
+            <wp:effectExtent l="0" t="0" r="3810" b="8890"/>
+            <wp:docPr id="6" name="Рисунок 6"/>
+            <wp:cNvGraphicFramePr>
+              <a:graphicFrameLocks xmlns:a="http://schemas.openxmlformats.org/drawingml/2006/main" noChangeAspect="1"/>
+            </wp:cNvGraphicFramePr>
+            <a:graphic xmlns:a="http://schemas.openxmlformats.org/drawingml/2006/main">
+              <a:graphicData uri="http://schemas.openxmlformats.org/drawingml/2006/picture">
+                <pic:pic xmlns:pic="http://schemas.openxmlformats.org/drawingml/2006/picture">
+                  <pic:nvPicPr>
+                    <pic:cNvPr id="1" name=""/>
+                    <pic:cNvPicPr/>
+                  </pic:nvPicPr>
+                  <pic:blipFill>
+                    <a:blip r:embed="rId20"/>
+                    <a:stretch>
+                      <a:fillRect/>
+                    </a:stretch>
+                  </pic:blipFill>
+                  <pic:spPr>
+                    <a:xfrm>
+                      <a:off x="0" y="0"/>
+                      <a:ext cx="5939790" cy="1648460"/>
+                    </a:xfrm>
+                    <a:prstGeom prst="rect">
+                      <a:avLst/>
+                    </a:prstGeom>
+                  </pic:spPr>
+                </pic:pic>
+              </a:graphicData>
+            </a:graphic>
+          </wp:inline>
+        </w:drawing>
+      </w:r>
+    </w:p>
+    <w:p>
+      <w:pPr>
+        <w:pStyle w:val="af3"/>
+        <w:rPr>
+          <w:lang w:val="en-US" w:eastAsia="zh-CN" w:bidi="hi-IN"/>
+        </w:rPr>
+      </w:pPr>
+      <w:r>
+        <w:drawing>
+          <wp:inline distT="0" distB="0" distL="0" distR="0" wp14:anchorId="2791E80C" wp14:editId="52DB79DD">
+            <wp:extent cx="5939790" cy="2496820"/>
+            <wp:effectExtent l="0" t="0" r="3810" b="0"/>
+            <wp:docPr id="14" name="Рисунок 14"/>
+            <wp:cNvGraphicFramePr>
+              <a:graphicFrameLocks xmlns:a="http://schemas.openxmlformats.org/drawingml/2006/main" noChangeAspect="1"/>
+            </wp:cNvGraphicFramePr>
+            <a:graphic xmlns:a="http://schemas.openxmlformats.org/drawingml/2006/main">
+              <a:graphicData uri="http://schemas.openxmlformats.org/drawingml/2006/picture">
+                <pic:pic xmlns:pic="http://schemas.openxmlformats.org/drawingml/2006/picture">
+                  <pic:nvPicPr>
+                    <pic:cNvPr id="1" name=""/>
+                    <pic:cNvPicPr/>
+                  </pic:nvPicPr>
+                  <pic:blipFill>
+                    <a:blip r:embed="rId21"/>
+                    <a:stretch>
+                      <a:fillRect/>
+                    </a:stretch>
+                  </pic:blipFill>
+                  <pic:spPr>
+                    <a:xfrm>
+                      <a:off x="0" y="0"/>
+                      <a:ext cx="5939790" cy="2496820"/>
+                    </a:xfrm>
+                    <a:prstGeom prst="rect">
+                      <a:avLst/>
+                    </a:prstGeom>
+                  </pic:spPr>
+                </pic:pic>
+              </a:graphicData>
+            </a:graphic>
+          </wp:inline>
+        </w:drawing>
+      </w:r>
+    </w:p>
+    <w:p>
+      <w:pPr>
+        <w:pStyle w:val="af3"/>
+        <w:rPr>
+          <w:lang w:eastAsia="zh-CN" w:bidi="hi-IN"/>
+        </w:rPr>
+      </w:pPr>
+      <w:r>
+        <w:drawing>
+          <wp:inline distT="0" distB="0" distL="0" distR="0" wp14:anchorId="7CF484D4" wp14:editId="5563317C">
+            <wp:extent cx="5939790" cy="4101465"/>
+            <wp:effectExtent l="0" t="0" r="3810" b="0"/>
+            <wp:docPr id="15" name="Рисунок 15"/>
+            <wp:cNvGraphicFramePr>
+              <a:graphicFrameLocks xmlns:a="http://schemas.openxmlformats.org/drawingml/2006/main" noChangeAspect="1"/>
+            </wp:cNvGraphicFramePr>
+            <a:graphic xmlns:a="http://schemas.openxmlformats.org/drawingml/2006/main">
+              <a:graphicData uri="http://schemas.openxmlformats.org/drawingml/2006/picture">
+                <pic:pic xmlns:pic="http://schemas.openxmlformats.org/drawingml/2006/picture">
+                  <pic:nvPicPr>
+                    <pic:cNvPr id="1" name=""/>
+                    <pic:cNvPicPr/>
+                  </pic:nvPicPr>
+                  <pic:blipFill>
+                    <a:blip r:embed="rId22"/>
+                    <a:stretch>
+                      <a:fillRect/>
+                    </a:stretch>
+                  </pic:blipFill>
+                  <pic:spPr>
+                    <a:xfrm>
+                      <a:off x="0" y="0"/>
+                      <a:ext cx="5939790" cy="4101465"/>
+                    </a:xfrm>
+                    <a:prstGeom prst="rect">
+                      <a:avLst/>
+                    </a:prstGeom>
+                  </pic:spPr>
+                </pic:pic>
+              </a:graphicData>
+            </a:graphic>
+          </wp:inline>
+        </w:drawing>
+      </w:r>
+    </w:p>
+    <w:p>
+      <w:pPr>
+        <w:pStyle w:val="af3"/>
+        <w:rPr>
+          <w:lang w:eastAsia="zh-CN" w:bidi="hi-IN"/>
+        </w:rPr>
+      </w:pPr>
+      <w:r>
+        <w:lastRenderedPageBreak/>
+        <w:drawing>
+          <wp:inline distT="0" distB="0" distL="0" distR="0" wp14:anchorId="0011801A" wp14:editId="481B85AA">
+            <wp:extent cx="5939790" cy="4171950"/>
+            <wp:effectExtent l="0" t="0" r="3810" b="0"/>
+            <wp:docPr id="16" name="Рисунок 16"/>
+            <wp:cNvGraphicFramePr>
+              <a:graphicFrameLocks xmlns:a="http://schemas.openxmlformats.org/drawingml/2006/main" noChangeAspect="1"/>
+            </wp:cNvGraphicFramePr>
+            <a:graphic xmlns:a="http://schemas.openxmlformats.org/drawingml/2006/main">
+              <a:graphicData uri="http://schemas.openxmlformats.org/drawingml/2006/picture">
+                <pic:pic xmlns:pic="http://schemas.openxmlformats.org/drawingml/2006/picture">
+                  <pic:nvPicPr>
+                    <pic:cNvPr id="1" name=""/>
+                    <pic:cNvPicPr/>
+                  </pic:nvPicPr>
+                  <pic:blipFill>
+                    <a:blip r:embed="rId23"/>
+                    <a:stretch>
+                      <a:fillRect/>
+                    </a:stretch>
+                  </pic:blipFill>
+                  <pic:spPr>
+                    <a:xfrm>
+                      <a:off x="0" y="0"/>
+                      <a:ext cx="5939790" cy="4171950"/>
+                    </a:xfrm>
+                    <a:prstGeom prst="rect">
+                      <a:avLst/>
+                    </a:prstGeom>
+                  </pic:spPr>
+                </pic:pic>
+              </a:graphicData>
+            </a:graphic>
+          </wp:inline>
+        </w:drawing>
+      </w:r>
+    </w:p>
+    <w:p>
+      <w:pPr>
+        <w:pStyle w:val="af3"/>
+        <w:rPr>
+          <w:lang w:eastAsia="zh-CN" w:bidi="hi-IN"/>
+        </w:rPr>
+      </w:pPr>
+      <w:r>
+        <w:lastRenderedPageBreak/>
+        <w:drawing>
+          <wp:inline distT="0" distB="0" distL="0" distR="0" wp14:anchorId="5824C594" wp14:editId="7AA25095">
+            <wp:extent cx="5939790" cy="3572510"/>
+            <wp:effectExtent l="0" t="0" r="3810" b="8890"/>
+            <wp:docPr id="17" name="Рисунок 17"/>
+            <wp:cNvGraphicFramePr>
+              <a:graphicFrameLocks xmlns:a="http://schemas.openxmlformats.org/drawingml/2006/main" noChangeAspect="1"/>
+            </wp:cNvGraphicFramePr>
+            <a:graphic xmlns:a="http://schemas.openxmlformats.org/drawingml/2006/main">
+              <a:graphicData uri="http://schemas.openxmlformats.org/drawingml/2006/picture">
+                <pic:pic xmlns:pic="http://schemas.openxmlformats.org/drawingml/2006/picture">
+                  <pic:nvPicPr>
+                    <pic:cNvPr id="1" name=""/>
+                    <pic:cNvPicPr/>
+                  </pic:nvPicPr>
+                  <pic:blipFill>
+                    <a:blip r:embed="rId24"/>
+                    <a:stretch>
+                      <a:fillRect/>
+                    </a:stretch>
+                  </pic:blipFill>
+                  <pic:spPr>
+                    <a:xfrm>
+                      <a:off x="0" y="0"/>
+                      <a:ext cx="5939790" cy="3572510"/>
+                    </a:xfrm>
+                    <a:prstGeom prst="rect">
+                      <a:avLst/>
+                    </a:prstGeom>
+                  </pic:spPr>
+                </pic:pic>
+              </a:graphicData>
+            </a:graphic>
+          </wp:inline>
+        </w:drawing>
+      </w:r>
+      <w:r>
+        <w:drawing>
+          <wp:inline distT="0" distB="0" distL="0" distR="0" wp14:anchorId="642D1ECA" wp14:editId="32031ACD">
+            <wp:extent cx="5448300" cy="2486025"/>
+            <wp:effectExtent l="0" t="0" r="0" b="9525"/>
+            <wp:docPr id="18" name="Рисунок 18"/>
+            <wp:cNvGraphicFramePr>
+              <a:graphicFrameLocks xmlns:a="http://schemas.openxmlformats.org/drawingml/2006/main" noChangeAspect="1"/>
+            </wp:cNvGraphicFramePr>
+            <a:graphic xmlns:a="http://schemas.openxmlformats.org/drawingml/2006/main">
+              <a:graphicData uri="http://schemas.openxmlformats.org/drawingml/2006/picture">
+                <pic:pic xmlns:pic="http://schemas.openxmlformats.org/drawingml/2006/picture">
+                  <pic:nvPicPr>
+                    <pic:cNvPr id="1" name=""/>
+                    <pic:cNvPicPr/>
+                  </pic:nvPicPr>
+                  <pic:blipFill>
+                    <a:blip r:embed="rId25"/>
+                    <a:stretch>
+                      <a:fillRect/>
+                    </a:stretch>
+                  </pic:blipFill>
+                  <pic:spPr>
+                    <a:xfrm>
+                      <a:off x="0" y="0"/>
+                      <a:ext cx="5448300" cy="2486025"/>
+                    </a:xfrm>
+                    <a:prstGeom prst="rect">
+                      <a:avLst/>
+                    </a:prstGeom>
+                  </pic:spPr>
+                </pic:pic>
+              </a:graphicData>
+            </a:graphic>
+          </wp:inline>
+        </w:drawing>
+      </w:r>
+    </w:p>
+    <w:p>
+      <w:pPr>
+        <w:pStyle w:val="a4"/>
+        <w:rPr>
+          <w:lang w:eastAsia="zh-CN" w:bidi="hi-IN"/>
+        </w:rPr>
+      </w:pPr>
+      <w:r>
+        <w:rPr>
+          <w:lang w:eastAsia="zh-CN" w:bidi="hi-IN"/>
+        </w:rPr>
+        <w:t>(</w:t>
+      </w:r>
+      <w:r>
+        <w:rPr>
+          <w:lang w:eastAsia="zh-CN" w:bidi="hi-IN"/>
+        </w:rPr>
+        <w:t>Этот запрос позволяет найти только тех клиентов, которые заключили сделки по всем объектам, существующим в таблице Object</w:t>
+      </w:r>
+      <w:r>
+        <w:rPr>
+          <w:lang w:eastAsia="zh-CN" w:bidi="hi-IN"/>
+        </w:rPr>
+        <w:t>)</w:t>
+      </w:r>
+    </w:p>
+    <w:p>
+      <w:pPr>
+        <w:pStyle w:val="af3"/>
+        <w:rPr>
+          <w:lang w:eastAsia="zh-CN" w:bidi="hi-IN"/>
+        </w:rPr>
+      </w:pPr>
+      <w:r>
+        <w:rPr>
+          <w:lang w:eastAsia="zh-CN" w:bidi="hi-IN"/>
+        </w:rPr>
+        <w:t>Триггеры</w:t>
+      </w:r>
+    </w:p>
+    <w:p>
+      <w:pPr>
+        <w:pStyle w:val="af3"/>
+        <w:rPr>
+          <w:lang w:eastAsia="zh-CN" w:bidi="hi-IN"/>
+        </w:rPr>
+      </w:pPr>
+    </w:p>
     <w:sectPr>
-      <w:footerReference w:type="default" r:id="rId17"/>
+      <w:footerReference w:type="default" r:id="rId26"/>
       <w:pgSz w:w="11906" w:h="16838"/>
       <w:pgMar w:top="1134" w:right="851" w:bottom="1134" w:left="1701" w:header="709" w:footer="709" w:gutter="0"/>
       <w:cols w:space="708"/>

</xml_diff>

<commit_message>
final edit rbd from pc
</commit_message>
<xml_diff>
--- a/RBD/Практики_ШумахерМЕ.docx
+++ b/RBD/Практики_ШумахерМЕ.docx
@@ -989,7 +989,6 @@
                 <w:lang w:eastAsia="zh-CN" w:bidi="hi-IN"/>
               </w:rPr>
             </w:pPr>
-            <w:proofErr w:type="gramStart"/>
             <w:r>
               <w:rPr>
                 <w:rFonts w:ascii="Liberation Serif" w:eastAsia="Droid Sans Fallback" w:hAnsi="Liberation Serif"/>
@@ -1021,19 +1020,7 @@
                 <w:u w:val="single"/>
                 <w:lang w:eastAsia="zh-CN" w:bidi="hi-IN"/>
               </w:rPr>
-              <w:t>»</w:t>
-            </w:r>
-            <w:proofErr w:type="gramEnd"/>
-            <w:r>
-              <w:rPr>
-                <w:rFonts w:ascii="Liberation Serif" w:eastAsia="Droid Sans Fallback" w:hAnsi="Liberation Serif"/>
-                <w:kern w:val="2"/>
-                <w:sz w:val="24"/>
-                <w:szCs w:val="24"/>
-                <w:u w:val="single"/>
-                <w:lang w:eastAsia="zh-CN" w:bidi="hi-IN"/>
-              </w:rPr>
-              <w:t xml:space="preserve"> сентября </w:t>
+              <w:t xml:space="preserve">» сентября </w:t>
             </w:r>
             <w:r>
               <w:rPr>
@@ -1399,6 +1386,12 @@
         </w:rPr>
         <w:t xml:space="preserve">Рисунок 1 – </w:t>
       </w:r>
+      <w:r>
+        <w:rPr>
+          <w:lang w:eastAsia="zh-CN" w:bidi="hi-IN"/>
+        </w:rPr>
+        <w:t>Физическая модель БД</w:t>
+      </w:r>
     </w:p>
     <w:p>
       <w:pPr>
@@ -1456,19 +1449,19 @@
         <w:rPr>
           <w:lang w:eastAsia="zh-CN" w:bidi="hi-IN"/>
         </w:rPr>
-        <w:t xml:space="preserve">Рисунок </w:t>
-      </w:r>
-      <w:r>
-        <w:rPr>
-          <w:lang w:eastAsia="zh-CN" w:bidi="hi-IN"/>
-        </w:rPr>
-        <w:t>2</w:t>
-      </w:r>
-      <w:r>
-        <w:rPr>
-          <w:lang w:eastAsia="zh-CN" w:bidi="hi-IN"/>
-        </w:rPr>
-        <w:t xml:space="preserve"> – </w:t>
+        <w:t xml:space="preserve">Рисунок 2 – </w:t>
+      </w:r>
+      <w:r>
+        <w:rPr>
+          <w:lang w:eastAsia="zh-CN" w:bidi="hi-IN"/>
+        </w:rPr>
+        <w:t xml:space="preserve">Создание БД в </w:t>
+      </w:r>
+      <w:r>
+        <w:rPr>
+          <w:lang w:val="en-US" w:eastAsia="zh-CN" w:bidi="hi-IN"/>
+        </w:rPr>
+        <w:t>MySQL</w:t>
       </w:r>
     </w:p>
     <w:p>
@@ -1536,19 +1529,19 @@
         <w:rPr>
           <w:lang w:eastAsia="zh-CN" w:bidi="hi-IN"/>
         </w:rPr>
-        <w:t xml:space="preserve">Рисунок </w:t>
-      </w:r>
-      <w:r>
-        <w:rPr>
-          <w:lang w:eastAsia="zh-CN" w:bidi="hi-IN"/>
-        </w:rPr>
-        <w:t>3</w:t>
-      </w:r>
-      <w:r>
-        <w:rPr>
-          <w:lang w:eastAsia="zh-CN" w:bidi="hi-IN"/>
-        </w:rPr>
-        <w:t xml:space="preserve"> –</w:t>
+        <w:t>Рисунок 3 –</w:t>
+      </w:r>
+      <w:r>
+        <w:rPr>
+          <w:lang w:eastAsia="zh-CN" w:bidi="hi-IN"/>
+        </w:rPr>
+        <w:t xml:space="preserve"> </w:t>
+      </w:r>
+      <w:r>
+        <w:rPr>
+          <w:lang w:eastAsia="zh-CN" w:bidi="hi-IN"/>
+        </w:rPr>
+        <w:t>Часть кода создания таблиц в БД</w:t>
       </w:r>
     </w:p>
     <w:p>
@@ -1607,19 +1600,13 @@
         <w:rPr>
           <w:lang w:eastAsia="zh-CN" w:bidi="hi-IN"/>
         </w:rPr>
-        <w:t xml:space="preserve">Рисунок </w:t>
-      </w:r>
-      <w:r>
-        <w:rPr>
-          <w:lang w:eastAsia="zh-CN" w:bidi="hi-IN"/>
-        </w:rPr>
-        <w:t xml:space="preserve">4 </w:t>
-      </w:r>
-      <w:r>
-        <w:rPr>
-          <w:lang w:eastAsia="zh-CN" w:bidi="hi-IN"/>
-        </w:rPr>
-        <w:t>–</w:t>
+        <w:t>Рисунок 4 –</w:t>
+      </w:r>
+      <w:r>
+        <w:rPr>
+          <w:lang w:eastAsia="zh-CN" w:bidi="hi-IN"/>
+        </w:rPr>
+        <w:t xml:space="preserve"> Созданные таблицы в БД</w:t>
       </w:r>
     </w:p>
     <w:p>
@@ -1759,19 +1746,8 @@
                 <w:iCs/>
                 <w:lang w:val="en-US"/>
               </w:rPr>
-              <w:t>` DEFAULT CHARACTER SET utf</w:t>
-            </w:r>
-            <w:proofErr w:type="gramStart"/>
-            <w:r>
-              <w:rPr>
-                <w:rFonts w:ascii="Arial" w:hAnsi="Arial" w:cs="Arial"/>
-                <w:i/>
-                <w:iCs/>
-                <w:lang w:val="en-US"/>
-              </w:rPr>
-              <w:t>8 ;</w:t>
-            </w:r>
-            <w:proofErr w:type="gramEnd"/>
+              <w:t>` DEFAULT CHARACTER SET utf8 ;</w:t>
+            </w:r>
           </w:p>
           <w:p>
             <w:pPr>
@@ -1803,7 +1779,6 @@
               <w:t>mydb</w:t>
             </w:r>
             <w:proofErr w:type="spellEnd"/>
-            <w:proofErr w:type="gramStart"/>
             <w:r>
               <w:rPr>
                 <w:rFonts w:ascii="Arial" w:hAnsi="Arial" w:cs="Arial"/>
@@ -1813,7 +1788,6 @@
               </w:rPr>
               <w:t>` ;</w:t>
             </w:r>
-            <w:proofErr w:type="gramEnd"/>
           </w:p>
           <w:p>
             <w:pPr>
@@ -1876,25 +1850,14 @@
               <w:t>mydb</w:t>
             </w:r>
             <w:proofErr w:type="spellEnd"/>
-            <w:proofErr w:type="gramStart"/>
-            <w:r>
-              <w:rPr>
-                <w:rFonts w:ascii="Arial" w:hAnsi="Arial" w:cs="Arial"/>
-                <w:i/>
-                <w:iCs/>
-                <w:lang w:val="en-US"/>
-              </w:rPr>
-              <w:t>`.`</w:t>
-            </w:r>
-            <w:proofErr w:type="gramEnd"/>
-            <w:r>
-              <w:rPr>
-                <w:rFonts w:ascii="Arial" w:hAnsi="Arial" w:cs="Arial"/>
-                <w:i/>
-                <w:iCs/>
-                <w:lang w:val="en-US"/>
-              </w:rPr>
-              <w:t>Agent`</w:t>
+            <w:r>
+              <w:rPr>
+                <w:rFonts w:ascii="Arial" w:hAnsi="Arial" w:cs="Arial"/>
+                <w:i/>
+                <w:iCs/>
+                <w:lang w:val="en-US"/>
+              </w:rPr>
+              <w:t>`.`Agent`</w:t>
             </w:r>
           </w:p>
           <w:p>
@@ -1947,25 +1910,14 @@
               <w:t>mydb</w:t>
             </w:r>
             <w:proofErr w:type="spellEnd"/>
-            <w:proofErr w:type="gramStart"/>
-            <w:r>
-              <w:rPr>
-                <w:rFonts w:ascii="Arial" w:hAnsi="Arial" w:cs="Arial"/>
-                <w:i/>
-                <w:iCs/>
-                <w:lang w:val="en-US"/>
-              </w:rPr>
-              <w:t>`.`</w:t>
-            </w:r>
-            <w:proofErr w:type="gramEnd"/>
-            <w:r>
-              <w:rPr>
-                <w:rFonts w:ascii="Arial" w:hAnsi="Arial" w:cs="Arial"/>
-                <w:i/>
-                <w:iCs/>
-                <w:lang w:val="en-US"/>
-              </w:rPr>
-              <w:t>Agent` (</w:t>
+            <w:r>
+              <w:rPr>
+                <w:rFonts w:ascii="Arial" w:hAnsi="Arial" w:cs="Arial"/>
+                <w:i/>
+                <w:iCs/>
+                <w:lang w:val="en-US"/>
+              </w:rPr>
+              <w:t>`.`Agent` (</w:t>
             </w:r>
           </w:p>
           <w:p>
@@ -2025,27 +1977,7 @@
                 <w:iCs/>
                 <w:lang w:val="en-US"/>
               </w:rPr>
-              <w:t xml:space="preserve">  `name` </w:t>
-            </w:r>
-            <w:proofErr w:type="gramStart"/>
-            <w:r>
-              <w:rPr>
-                <w:rFonts w:ascii="Arial" w:hAnsi="Arial" w:cs="Arial"/>
-                <w:i/>
-                <w:iCs/>
-                <w:lang w:val="en-US"/>
-              </w:rPr>
-              <w:t>VARCHAR(</w:t>
-            </w:r>
-            <w:proofErr w:type="gramEnd"/>
-            <w:r>
-              <w:rPr>
-                <w:rFonts w:ascii="Arial" w:hAnsi="Arial" w:cs="Arial"/>
-                <w:i/>
-                <w:iCs/>
-                <w:lang w:val="en-US"/>
-              </w:rPr>
-              <w:t>45) NOT NULL,</w:t>
+              <w:t xml:space="preserve">  `name` VARCHAR(45) NOT NULL,</w:t>
             </w:r>
           </w:p>
           <w:p>
@@ -2085,67 +2017,27 @@
                 <w:iCs/>
                 <w:lang w:val="en-US"/>
               </w:rPr>
-              <w:t xml:space="preserve">` </w:t>
-            </w:r>
-            <w:proofErr w:type="gramStart"/>
-            <w:r>
-              <w:rPr>
-                <w:rFonts w:ascii="Arial" w:hAnsi="Arial" w:cs="Arial"/>
-                <w:i/>
-                <w:iCs/>
-                <w:lang w:val="en-US"/>
-              </w:rPr>
-              <w:t>VARCHAR(</w:t>
-            </w:r>
-            <w:proofErr w:type="gramEnd"/>
-            <w:r>
-              <w:rPr>
-                <w:rFonts w:ascii="Arial" w:hAnsi="Arial" w:cs="Arial"/>
-                <w:i/>
-                <w:iCs/>
-                <w:lang w:val="en-US"/>
-              </w:rPr>
-              <w:t>45) NOT NULL,</w:t>
-            </w:r>
-          </w:p>
-          <w:p>
-            <w:pPr>
-              <w:spacing w:line="360" w:lineRule="auto"/>
-              <w:rPr>
-                <w:rFonts w:ascii="Arial" w:hAnsi="Arial" w:cs="Arial"/>
-                <w:i/>
-                <w:iCs/>
-                <w:lang w:val="en-US"/>
-              </w:rPr>
-            </w:pPr>
-            <w:r>
-              <w:rPr>
-                <w:rFonts w:ascii="Arial" w:hAnsi="Arial" w:cs="Arial"/>
-                <w:i/>
-                <w:iCs/>
-                <w:lang w:val="en-US"/>
-              </w:rPr>
-              <w:t xml:space="preserve">  `email` </w:t>
-            </w:r>
-            <w:proofErr w:type="gramStart"/>
-            <w:r>
-              <w:rPr>
-                <w:rFonts w:ascii="Arial" w:hAnsi="Arial" w:cs="Arial"/>
-                <w:i/>
-                <w:iCs/>
-                <w:lang w:val="en-US"/>
-              </w:rPr>
-              <w:t>VARCHAR(</w:t>
-            </w:r>
-            <w:proofErr w:type="gramEnd"/>
-            <w:r>
-              <w:rPr>
-                <w:rFonts w:ascii="Arial" w:hAnsi="Arial" w:cs="Arial"/>
-                <w:i/>
-                <w:iCs/>
-                <w:lang w:val="en-US"/>
-              </w:rPr>
-              <w:t>45) NOT NULL,</w:t>
+              <w:t>` VARCHAR(45) NOT NULL,</w:t>
+            </w:r>
+          </w:p>
+          <w:p>
+            <w:pPr>
+              <w:spacing w:line="360" w:lineRule="auto"/>
+              <w:rPr>
+                <w:rFonts w:ascii="Arial" w:hAnsi="Arial" w:cs="Arial"/>
+                <w:i/>
+                <w:iCs/>
+                <w:lang w:val="en-US"/>
+              </w:rPr>
+            </w:pPr>
+            <w:r>
+              <w:rPr>
+                <w:rFonts w:ascii="Arial" w:hAnsi="Arial" w:cs="Arial"/>
+                <w:i/>
+                <w:iCs/>
+                <w:lang w:val="en-US"/>
+              </w:rPr>
+              <w:t xml:space="preserve">  `email` VARCHAR(45) NOT NULL,</w:t>
             </w:r>
           </w:p>
           <w:p>
@@ -2360,25 +2252,14 @@
               <w:t>mydb</w:t>
             </w:r>
             <w:proofErr w:type="spellEnd"/>
-            <w:proofErr w:type="gramStart"/>
-            <w:r>
-              <w:rPr>
-                <w:rFonts w:ascii="Arial" w:hAnsi="Arial" w:cs="Arial"/>
-                <w:i/>
-                <w:iCs/>
-                <w:lang w:val="en-US"/>
-              </w:rPr>
-              <w:t>`.`</w:t>
-            </w:r>
-            <w:proofErr w:type="gramEnd"/>
-            <w:r>
-              <w:rPr>
-                <w:rFonts w:ascii="Arial" w:hAnsi="Arial" w:cs="Arial"/>
-                <w:i/>
-                <w:iCs/>
-                <w:lang w:val="en-US"/>
-              </w:rPr>
-              <w:t>Client`</w:t>
+            <w:r>
+              <w:rPr>
+                <w:rFonts w:ascii="Arial" w:hAnsi="Arial" w:cs="Arial"/>
+                <w:i/>
+                <w:iCs/>
+                <w:lang w:val="en-US"/>
+              </w:rPr>
+              <w:t>`.`Client`</w:t>
             </w:r>
           </w:p>
           <w:p>
@@ -2431,25 +2312,14 @@
               <w:t>mydb</w:t>
             </w:r>
             <w:proofErr w:type="spellEnd"/>
-            <w:proofErr w:type="gramStart"/>
-            <w:r>
-              <w:rPr>
-                <w:rFonts w:ascii="Arial" w:hAnsi="Arial" w:cs="Arial"/>
-                <w:i/>
-                <w:iCs/>
-                <w:lang w:val="en-US"/>
-              </w:rPr>
-              <w:t>`.`</w:t>
-            </w:r>
-            <w:proofErr w:type="gramEnd"/>
-            <w:r>
-              <w:rPr>
-                <w:rFonts w:ascii="Arial" w:hAnsi="Arial" w:cs="Arial"/>
-                <w:i/>
-                <w:iCs/>
-                <w:lang w:val="en-US"/>
-              </w:rPr>
-              <w:t>Client` (</w:t>
+            <w:r>
+              <w:rPr>
+                <w:rFonts w:ascii="Arial" w:hAnsi="Arial" w:cs="Arial"/>
+                <w:i/>
+                <w:iCs/>
+                <w:lang w:val="en-US"/>
+              </w:rPr>
+              <w:t>`.`Client` (</w:t>
             </w:r>
           </w:p>
           <w:p>
@@ -2509,27 +2379,7 @@
                 <w:iCs/>
                 <w:lang w:val="en-US"/>
               </w:rPr>
-              <w:t xml:space="preserve">  `name` </w:t>
-            </w:r>
-            <w:proofErr w:type="gramStart"/>
-            <w:r>
-              <w:rPr>
-                <w:rFonts w:ascii="Arial" w:hAnsi="Arial" w:cs="Arial"/>
-                <w:i/>
-                <w:iCs/>
-                <w:lang w:val="en-US"/>
-              </w:rPr>
-              <w:t>VARCHAR(</w:t>
-            </w:r>
-            <w:proofErr w:type="gramEnd"/>
-            <w:r>
-              <w:rPr>
-                <w:rFonts w:ascii="Arial" w:hAnsi="Arial" w:cs="Arial"/>
-                <w:i/>
-                <w:iCs/>
-                <w:lang w:val="en-US"/>
-              </w:rPr>
-              <w:t>45) NOT NULL,</w:t>
+              <w:t xml:space="preserve">  `name` VARCHAR(45) NOT NULL,</w:t>
             </w:r>
           </w:p>
           <w:p>
@@ -2569,27 +2419,7 @@
                 <w:iCs/>
                 <w:lang w:val="en-US"/>
               </w:rPr>
-              <w:t xml:space="preserve">` </w:t>
-            </w:r>
-            <w:proofErr w:type="gramStart"/>
-            <w:r>
-              <w:rPr>
-                <w:rFonts w:ascii="Arial" w:hAnsi="Arial" w:cs="Arial"/>
-                <w:i/>
-                <w:iCs/>
-                <w:lang w:val="en-US"/>
-              </w:rPr>
-              <w:t>VARCHAR(</w:t>
-            </w:r>
-            <w:proofErr w:type="gramEnd"/>
-            <w:r>
-              <w:rPr>
-                <w:rFonts w:ascii="Arial" w:hAnsi="Arial" w:cs="Arial"/>
-                <w:i/>
-                <w:iCs/>
-                <w:lang w:val="en-US"/>
-              </w:rPr>
-              <w:t>45) NOT NULL,</w:t>
+              <w:t>` VARCHAR(45) NOT NULL,</w:t>
             </w:r>
           </w:p>
           <w:p>
@@ -2804,25 +2634,14 @@
               <w:t>mydb</w:t>
             </w:r>
             <w:proofErr w:type="spellEnd"/>
-            <w:proofErr w:type="gramStart"/>
-            <w:r>
-              <w:rPr>
-                <w:rFonts w:ascii="Arial" w:hAnsi="Arial" w:cs="Arial"/>
-                <w:i/>
-                <w:iCs/>
-                <w:lang w:val="en-US"/>
-              </w:rPr>
-              <w:t>`.`</w:t>
-            </w:r>
-            <w:proofErr w:type="gramEnd"/>
-            <w:r>
-              <w:rPr>
-                <w:rFonts w:ascii="Arial" w:hAnsi="Arial" w:cs="Arial"/>
-                <w:i/>
-                <w:iCs/>
-                <w:lang w:val="en-US"/>
-              </w:rPr>
-              <w:t>Object`</w:t>
+            <w:r>
+              <w:rPr>
+                <w:rFonts w:ascii="Arial" w:hAnsi="Arial" w:cs="Arial"/>
+                <w:i/>
+                <w:iCs/>
+                <w:lang w:val="en-US"/>
+              </w:rPr>
+              <w:t>`.`Object`</w:t>
             </w:r>
           </w:p>
           <w:p>
@@ -2875,25 +2694,14 @@
               <w:t>mydb</w:t>
             </w:r>
             <w:proofErr w:type="spellEnd"/>
-            <w:proofErr w:type="gramStart"/>
-            <w:r>
-              <w:rPr>
-                <w:rFonts w:ascii="Arial" w:hAnsi="Arial" w:cs="Arial"/>
-                <w:i/>
-                <w:iCs/>
-                <w:lang w:val="en-US"/>
-              </w:rPr>
-              <w:t>`.`</w:t>
-            </w:r>
-            <w:proofErr w:type="gramEnd"/>
-            <w:r>
-              <w:rPr>
-                <w:rFonts w:ascii="Arial" w:hAnsi="Arial" w:cs="Arial"/>
-                <w:i/>
-                <w:iCs/>
-                <w:lang w:val="en-US"/>
-              </w:rPr>
-              <w:t>Object` (</w:t>
+            <w:r>
+              <w:rPr>
+                <w:rFonts w:ascii="Arial" w:hAnsi="Arial" w:cs="Arial"/>
+                <w:i/>
+                <w:iCs/>
+                <w:lang w:val="en-US"/>
+              </w:rPr>
+              <w:t>`.`Object` (</w:t>
             </w:r>
           </w:p>
           <w:p>
@@ -2953,27 +2761,7 @@
                 <w:iCs/>
                 <w:lang w:val="en-US"/>
               </w:rPr>
-              <w:t xml:space="preserve">  `address` </w:t>
-            </w:r>
-            <w:proofErr w:type="gramStart"/>
-            <w:r>
-              <w:rPr>
-                <w:rFonts w:ascii="Arial" w:hAnsi="Arial" w:cs="Arial"/>
-                <w:i/>
-                <w:iCs/>
-                <w:lang w:val="en-US"/>
-              </w:rPr>
-              <w:t>VARCHAR(</w:t>
-            </w:r>
-            <w:proofErr w:type="gramEnd"/>
-            <w:r>
-              <w:rPr>
-                <w:rFonts w:ascii="Arial" w:hAnsi="Arial" w:cs="Arial"/>
-                <w:i/>
-                <w:iCs/>
-                <w:lang w:val="en-US"/>
-              </w:rPr>
-              <w:t>45) NOT NULL,</w:t>
+              <w:t xml:space="preserve">  `address` VARCHAR(45) NOT NULL,</w:t>
             </w:r>
           </w:p>
           <w:p>
@@ -3169,25 +2957,14 @@
               <w:t>mydb</w:t>
             </w:r>
             <w:proofErr w:type="spellEnd"/>
-            <w:proofErr w:type="gramStart"/>
-            <w:r>
-              <w:rPr>
-                <w:rFonts w:ascii="Arial" w:hAnsi="Arial" w:cs="Arial"/>
-                <w:i/>
-                <w:iCs/>
-                <w:lang w:val="en-US"/>
-              </w:rPr>
-              <w:t>`.`</w:t>
-            </w:r>
-            <w:proofErr w:type="gramEnd"/>
-            <w:r>
-              <w:rPr>
-                <w:rFonts w:ascii="Arial" w:hAnsi="Arial" w:cs="Arial"/>
-                <w:i/>
-                <w:iCs/>
-                <w:lang w:val="en-US"/>
-              </w:rPr>
-              <w:t>inspection`</w:t>
+            <w:r>
+              <w:rPr>
+                <w:rFonts w:ascii="Arial" w:hAnsi="Arial" w:cs="Arial"/>
+                <w:i/>
+                <w:iCs/>
+                <w:lang w:val="en-US"/>
+              </w:rPr>
+              <w:t>`.`inspection`</w:t>
             </w:r>
           </w:p>
           <w:p>
@@ -3240,25 +3017,14 @@
               <w:t>mydb</w:t>
             </w:r>
             <w:proofErr w:type="spellEnd"/>
-            <w:proofErr w:type="gramStart"/>
-            <w:r>
-              <w:rPr>
-                <w:rFonts w:ascii="Arial" w:hAnsi="Arial" w:cs="Arial"/>
-                <w:i/>
-                <w:iCs/>
-                <w:lang w:val="en-US"/>
-              </w:rPr>
-              <w:t>`.`</w:t>
-            </w:r>
-            <w:proofErr w:type="gramEnd"/>
-            <w:r>
-              <w:rPr>
-                <w:rFonts w:ascii="Arial" w:hAnsi="Arial" w:cs="Arial"/>
-                <w:i/>
-                <w:iCs/>
-                <w:lang w:val="en-US"/>
-              </w:rPr>
-              <w:t>inspection` (</w:t>
+            <w:r>
+              <w:rPr>
+                <w:rFonts w:ascii="Arial" w:hAnsi="Arial" w:cs="Arial"/>
+                <w:i/>
+                <w:iCs/>
+                <w:lang w:val="en-US"/>
+              </w:rPr>
+              <w:t>`.`inspection` (</w:t>
             </w:r>
           </w:p>
           <w:p>
@@ -3731,25 +3497,14 @@
               <w:t>mydb</w:t>
             </w:r>
             <w:proofErr w:type="spellEnd"/>
-            <w:proofErr w:type="gramStart"/>
-            <w:r>
-              <w:rPr>
-                <w:rFonts w:ascii="Arial" w:hAnsi="Arial" w:cs="Arial"/>
-                <w:i/>
-                <w:iCs/>
-                <w:lang w:val="en-US"/>
-              </w:rPr>
-              <w:t>`.`</w:t>
-            </w:r>
-            <w:proofErr w:type="gramEnd"/>
-            <w:r>
-              <w:rPr>
-                <w:rFonts w:ascii="Arial" w:hAnsi="Arial" w:cs="Arial"/>
-                <w:i/>
-                <w:iCs/>
-                <w:lang w:val="en-US"/>
-              </w:rPr>
-              <w:t>Agent` (`</w:t>
+            <w:r>
+              <w:rPr>
+                <w:rFonts w:ascii="Arial" w:hAnsi="Arial" w:cs="Arial"/>
+                <w:i/>
+                <w:iCs/>
+                <w:lang w:val="en-US"/>
+              </w:rPr>
+              <w:t>`.`Agent` (`</w:t>
             </w:r>
             <w:proofErr w:type="spellStart"/>
             <w:r>
@@ -3902,25 +3657,14 @@
               <w:t>mydb</w:t>
             </w:r>
             <w:proofErr w:type="spellEnd"/>
-            <w:proofErr w:type="gramStart"/>
-            <w:r>
-              <w:rPr>
-                <w:rFonts w:ascii="Arial" w:hAnsi="Arial" w:cs="Arial"/>
-                <w:i/>
-                <w:iCs/>
-                <w:lang w:val="en-US"/>
-              </w:rPr>
-              <w:t>`.`</w:t>
-            </w:r>
-            <w:proofErr w:type="gramEnd"/>
-            <w:r>
-              <w:rPr>
-                <w:rFonts w:ascii="Arial" w:hAnsi="Arial" w:cs="Arial"/>
-                <w:i/>
-                <w:iCs/>
-                <w:lang w:val="en-US"/>
-              </w:rPr>
-              <w:t>Client` (`</w:t>
+            <w:r>
+              <w:rPr>
+                <w:rFonts w:ascii="Arial" w:hAnsi="Arial" w:cs="Arial"/>
+                <w:i/>
+                <w:iCs/>
+                <w:lang w:val="en-US"/>
+              </w:rPr>
+              <w:t>`.`Client` (`</w:t>
             </w:r>
             <w:proofErr w:type="spellStart"/>
             <w:r>
@@ -4073,25 +3817,14 @@
               <w:t>mydb</w:t>
             </w:r>
             <w:proofErr w:type="spellEnd"/>
-            <w:proofErr w:type="gramStart"/>
-            <w:r>
-              <w:rPr>
-                <w:rFonts w:ascii="Arial" w:hAnsi="Arial" w:cs="Arial"/>
-                <w:i/>
-                <w:iCs/>
-                <w:lang w:val="en-US"/>
-              </w:rPr>
-              <w:t>`.`</w:t>
-            </w:r>
-            <w:proofErr w:type="gramEnd"/>
-            <w:r>
-              <w:rPr>
-                <w:rFonts w:ascii="Arial" w:hAnsi="Arial" w:cs="Arial"/>
-                <w:i/>
-                <w:iCs/>
-                <w:lang w:val="en-US"/>
-              </w:rPr>
-              <w:t>Object` (`</w:t>
+            <w:r>
+              <w:rPr>
+                <w:rFonts w:ascii="Arial" w:hAnsi="Arial" w:cs="Arial"/>
+                <w:i/>
+                <w:iCs/>
+                <w:lang w:val="en-US"/>
+              </w:rPr>
+              <w:t>`.`Object` (`</w:t>
             </w:r>
             <w:proofErr w:type="spellStart"/>
             <w:r>
@@ -4266,25 +3999,14 @@
               <w:t>mydb</w:t>
             </w:r>
             <w:proofErr w:type="spellEnd"/>
-            <w:proofErr w:type="gramStart"/>
-            <w:r>
-              <w:rPr>
-                <w:rFonts w:ascii="Arial" w:hAnsi="Arial" w:cs="Arial"/>
-                <w:i/>
-                <w:iCs/>
-                <w:lang w:val="en-US"/>
-              </w:rPr>
-              <w:t>`.`</w:t>
-            </w:r>
-            <w:proofErr w:type="gramEnd"/>
-            <w:r>
-              <w:rPr>
-                <w:rFonts w:ascii="Arial" w:hAnsi="Arial" w:cs="Arial"/>
-                <w:i/>
-                <w:iCs/>
-                <w:lang w:val="en-US"/>
-              </w:rPr>
-              <w:t>Deal`</w:t>
+            <w:r>
+              <w:rPr>
+                <w:rFonts w:ascii="Arial" w:hAnsi="Arial" w:cs="Arial"/>
+                <w:i/>
+                <w:iCs/>
+                <w:lang w:val="en-US"/>
+              </w:rPr>
+              <w:t>`.`Deal`</w:t>
             </w:r>
           </w:p>
           <w:p>
@@ -4338,25 +4060,14 @@
               <w:t>mydb</w:t>
             </w:r>
             <w:proofErr w:type="spellEnd"/>
-            <w:proofErr w:type="gramStart"/>
-            <w:r>
-              <w:rPr>
-                <w:rFonts w:ascii="Arial" w:hAnsi="Arial" w:cs="Arial"/>
-                <w:i/>
-                <w:iCs/>
-                <w:lang w:val="en-US"/>
-              </w:rPr>
-              <w:t>`.`</w:t>
-            </w:r>
-            <w:proofErr w:type="gramEnd"/>
-            <w:r>
-              <w:rPr>
-                <w:rFonts w:ascii="Arial" w:hAnsi="Arial" w:cs="Arial"/>
-                <w:i/>
-                <w:iCs/>
-                <w:lang w:val="en-US"/>
-              </w:rPr>
-              <w:t>Deal` (</w:t>
+            <w:r>
+              <w:rPr>
+                <w:rFonts w:ascii="Arial" w:hAnsi="Arial" w:cs="Arial"/>
+                <w:i/>
+                <w:iCs/>
+                <w:lang w:val="en-US"/>
+              </w:rPr>
+              <w:t>`.`Deal` (</w:t>
             </w:r>
           </w:p>
           <w:p>
@@ -4436,27 +4147,7 @@
                 <w:iCs/>
                 <w:lang w:val="en-US"/>
               </w:rPr>
-              <w:t xml:space="preserve">  `status` </w:t>
-            </w:r>
-            <w:proofErr w:type="gramStart"/>
-            <w:r>
-              <w:rPr>
-                <w:rFonts w:ascii="Arial" w:hAnsi="Arial" w:cs="Arial"/>
-                <w:i/>
-                <w:iCs/>
-                <w:lang w:val="en-US"/>
-              </w:rPr>
-              <w:t>VARCHAR(</w:t>
-            </w:r>
-            <w:proofErr w:type="gramEnd"/>
-            <w:r>
-              <w:rPr>
-                <w:rFonts w:ascii="Arial" w:hAnsi="Arial" w:cs="Arial"/>
-                <w:i/>
-                <w:iCs/>
-                <w:lang w:val="en-US"/>
-              </w:rPr>
-              <w:t>15) NOT NULL,</w:t>
+              <w:t xml:space="preserve">  `status` VARCHAR(15) NOT NULL,</w:t>
             </w:r>
           </w:p>
           <w:p>
@@ -4749,25 +4440,14 @@
               <w:t>mydb</w:t>
             </w:r>
             <w:proofErr w:type="spellEnd"/>
-            <w:proofErr w:type="gramStart"/>
-            <w:r>
-              <w:rPr>
-                <w:rFonts w:ascii="Arial" w:hAnsi="Arial" w:cs="Arial"/>
-                <w:i/>
-                <w:iCs/>
-                <w:lang w:val="en-US"/>
-              </w:rPr>
-              <w:t>`.`</w:t>
-            </w:r>
-            <w:proofErr w:type="gramEnd"/>
-            <w:r>
-              <w:rPr>
-                <w:rFonts w:ascii="Arial" w:hAnsi="Arial" w:cs="Arial"/>
-                <w:i/>
-                <w:iCs/>
-                <w:lang w:val="en-US"/>
-              </w:rPr>
-              <w:t>Object` (`</w:t>
+            <w:r>
+              <w:rPr>
+                <w:rFonts w:ascii="Arial" w:hAnsi="Arial" w:cs="Arial"/>
+                <w:i/>
+                <w:iCs/>
+                <w:lang w:val="en-US"/>
+              </w:rPr>
+              <w:t>`.`Object` (`</w:t>
             </w:r>
             <w:proofErr w:type="spellStart"/>
             <w:r>
@@ -4920,25 +4600,14 @@
               <w:t>mydb</w:t>
             </w:r>
             <w:proofErr w:type="spellEnd"/>
-            <w:proofErr w:type="gramStart"/>
-            <w:r>
-              <w:rPr>
-                <w:rFonts w:ascii="Arial" w:hAnsi="Arial" w:cs="Arial"/>
-                <w:i/>
-                <w:iCs/>
-                <w:lang w:val="en-US"/>
-              </w:rPr>
-              <w:t>`.`</w:t>
-            </w:r>
-            <w:proofErr w:type="gramEnd"/>
-            <w:r>
-              <w:rPr>
-                <w:rFonts w:ascii="Arial" w:hAnsi="Arial" w:cs="Arial"/>
-                <w:i/>
-                <w:iCs/>
-                <w:lang w:val="en-US"/>
-              </w:rPr>
-              <w:t>Client` (`</w:t>
+            <w:r>
+              <w:rPr>
+                <w:rFonts w:ascii="Arial" w:hAnsi="Arial" w:cs="Arial"/>
+                <w:i/>
+                <w:iCs/>
+                <w:lang w:val="en-US"/>
+              </w:rPr>
+              <w:t>`.`Client` (`</w:t>
             </w:r>
             <w:proofErr w:type="spellStart"/>
             <w:r>
@@ -5113,25 +4782,14 @@
               <w:t>mydb</w:t>
             </w:r>
             <w:proofErr w:type="spellEnd"/>
-            <w:proofErr w:type="gramStart"/>
-            <w:r>
-              <w:rPr>
-                <w:rFonts w:ascii="Arial" w:hAnsi="Arial" w:cs="Arial"/>
-                <w:i/>
-                <w:iCs/>
-                <w:lang w:val="en-US"/>
-              </w:rPr>
-              <w:t>`.`</w:t>
-            </w:r>
-            <w:proofErr w:type="gramEnd"/>
-            <w:r>
-              <w:rPr>
-                <w:rFonts w:ascii="Arial" w:hAnsi="Arial" w:cs="Arial"/>
-                <w:i/>
-                <w:iCs/>
-                <w:lang w:val="en-US"/>
-              </w:rPr>
-              <w:t>Payment`</w:t>
+            <w:r>
+              <w:rPr>
+                <w:rFonts w:ascii="Arial" w:hAnsi="Arial" w:cs="Arial"/>
+                <w:i/>
+                <w:iCs/>
+                <w:lang w:val="en-US"/>
+              </w:rPr>
+              <w:t>`.`Payment`</w:t>
             </w:r>
           </w:p>
           <w:p>
@@ -5184,25 +4842,14 @@
               <w:t>mydb</w:t>
             </w:r>
             <w:proofErr w:type="spellEnd"/>
-            <w:proofErr w:type="gramStart"/>
-            <w:r>
-              <w:rPr>
-                <w:rFonts w:ascii="Arial" w:hAnsi="Arial" w:cs="Arial"/>
-                <w:i/>
-                <w:iCs/>
-                <w:lang w:val="en-US"/>
-              </w:rPr>
-              <w:t>`.`</w:t>
-            </w:r>
-            <w:proofErr w:type="gramEnd"/>
-            <w:r>
-              <w:rPr>
-                <w:rFonts w:ascii="Arial" w:hAnsi="Arial" w:cs="Arial"/>
-                <w:i/>
-                <w:iCs/>
-                <w:lang w:val="en-US"/>
-              </w:rPr>
-              <w:t>Payment` (</w:t>
+            <w:r>
+              <w:rPr>
+                <w:rFonts w:ascii="Arial" w:hAnsi="Arial" w:cs="Arial"/>
+                <w:i/>
+                <w:iCs/>
+                <w:lang w:val="en-US"/>
+              </w:rPr>
+              <w:t>`.`Payment` (</w:t>
             </w:r>
           </w:p>
           <w:p>
@@ -5242,27 +4889,7 @@
                 <w:iCs/>
                 <w:lang w:val="en-US"/>
               </w:rPr>
-              <w:t xml:space="preserve">  `status` </w:t>
-            </w:r>
-            <w:proofErr w:type="gramStart"/>
-            <w:r>
-              <w:rPr>
-                <w:rFonts w:ascii="Arial" w:hAnsi="Arial" w:cs="Arial"/>
-                <w:i/>
-                <w:iCs/>
-                <w:lang w:val="en-US"/>
-              </w:rPr>
-              <w:t>VARCHAR(</w:t>
-            </w:r>
-            <w:proofErr w:type="gramEnd"/>
-            <w:r>
-              <w:rPr>
-                <w:rFonts w:ascii="Arial" w:hAnsi="Arial" w:cs="Arial"/>
-                <w:i/>
-                <w:iCs/>
-                <w:lang w:val="en-US"/>
-              </w:rPr>
-              <w:t>15) NOT NULL,</w:t>
+              <w:t xml:space="preserve">  `status` VARCHAR(15) NOT NULL,</w:t>
             </w:r>
           </w:p>
           <w:p>
@@ -5475,25 +5102,14 @@
               <w:t>mydb</w:t>
             </w:r>
             <w:proofErr w:type="spellEnd"/>
-            <w:proofErr w:type="gramStart"/>
-            <w:r>
-              <w:rPr>
-                <w:rFonts w:ascii="Arial" w:hAnsi="Arial" w:cs="Arial"/>
-                <w:i/>
-                <w:iCs/>
-                <w:lang w:val="en-US"/>
-              </w:rPr>
-              <w:t>`.`</w:t>
-            </w:r>
-            <w:proofErr w:type="gramEnd"/>
-            <w:r>
-              <w:rPr>
-                <w:rFonts w:ascii="Arial" w:hAnsi="Arial" w:cs="Arial"/>
-                <w:i/>
-                <w:iCs/>
-                <w:lang w:val="en-US"/>
-              </w:rPr>
-              <w:t>Deal` (`</w:t>
+            <w:r>
+              <w:rPr>
+                <w:rFonts w:ascii="Arial" w:hAnsi="Arial" w:cs="Arial"/>
+                <w:i/>
+                <w:iCs/>
+                <w:lang w:val="en-US"/>
+              </w:rPr>
+              <w:t>`.`Deal` (`</w:t>
             </w:r>
             <w:proofErr w:type="spellStart"/>
             <w:r>
@@ -5668,25 +5284,14 @@
               <w:t>mydb</w:t>
             </w:r>
             <w:proofErr w:type="spellEnd"/>
-            <w:proofErr w:type="gramStart"/>
-            <w:r>
-              <w:rPr>
-                <w:rFonts w:ascii="Arial" w:hAnsi="Arial" w:cs="Arial"/>
-                <w:i/>
-                <w:iCs/>
-                <w:lang w:val="en-US"/>
-              </w:rPr>
-              <w:t>`.`</w:t>
-            </w:r>
-            <w:proofErr w:type="gramEnd"/>
-            <w:r>
-              <w:rPr>
-                <w:rFonts w:ascii="Arial" w:hAnsi="Arial" w:cs="Arial"/>
-                <w:i/>
-                <w:iCs/>
-                <w:lang w:val="en-US"/>
-              </w:rPr>
-              <w:t>Contract`</w:t>
+            <w:r>
+              <w:rPr>
+                <w:rFonts w:ascii="Arial" w:hAnsi="Arial" w:cs="Arial"/>
+                <w:i/>
+                <w:iCs/>
+                <w:lang w:val="en-US"/>
+              </w:rPr>
+              <w:t>`.`Contract`</w:t>
             </w:r>
           </w:p>
           <w:p>
@@ -5739,25 +5344,14 @@
               <w:t>mydb</w:t>
             </w:r>
             <w:proofErr w:type="spellEnd"/>
-            <w:proofErr w:type="gramStart"/>
-            <w:r>
-              <w:rPr>
-                <w:rFonts w:ascii="Arial" w:hAnsi="Arial" w:cs="Arial"/>
-                <w:i/>
-                <w:iCs/>
-                <w:lang w:val="en-US"/>
-              </w:rPr>
-              <w:t>`.`</w:t>
-            </w:r>
-            <w:proofErr w:type="gramEnd"/>
-            <w:r>
-              <w:rPr>
-                <w:rFonts w:ascii="Arial" w:hAnsi="Arial" w:cs="Arial"/>
-                <w:i/>
-                <w:iCs/>
-                <w:lang w:val="en-US"/>
-              </w:rPr>
-              <w:t>Contract` (</w:t>
+            <w:r>
+              <w:rPr>
+                <w:rFonts w:ascii="Arial" w:hAnsi="Arial" w:cs="Arial"/>
+                <w:i/>
+                <w:iCs/>
+                <w:lang w:val="en-US"/>
+              </w:rPr>
+              <w:t>`.`Contract` (</w:t>
             </w:r>
           </w:p>
           <w:p>
@@ -6110,25 +5704,14 @@
               <w:t>mydb</w:t>
             </w:r>
             <w:proofErr w:type="spellEnd"/>
-            <w:proofErr w:type="gramStart"/>
-            <w:r>
-              <w:rPr>
-                <w:rFonts w:ascii="Arial" w:hAnsi="Arial" w:cs="Arial"/>
-                <w:i/>
-                <w:iCs/>
-                <w:lang w:val="en-US"/>
-              </w:rPr>
-              <w:t>`.`</w:t>
-            </w:r>
-            <w:proofErr w:type="gramEnd"/>
-            <w:r>
-              <w:rPr>
-                <w:rFonts w:ascii="Arial" w:hAnsi="Arial" w:cs="Arial"/>
-                <w:i/>
-                <w:iCs/>
-                <w:lang w:val="en-US"/>
-              </w:rPr>
-              <w:t>Agent` (`</w:t>
+            <w:r>
+              <w:rPr>
+                <w:rFonts w:ascii="Arial" w:hAnsi="Arial" w:cs="Arial"/>
+                <w:i/>
+                <w:iCs/>
+                <w:lang w:val="en-US"/>
+              </w:rPr>
+              <w:t>`.`Agent` (`</w:t>
             </w:r>
             <w:proofErr w:type="spellStart"/>
             <w:r>
@@ -6281,25 +5864,14 @@
               <w:t>mydb</w:t>
             </w:r>
             <w:proofErr w:type="spellEnd"/>
-            <w:proofErr w:type="gramStart"/>
-            <w:r>
-              <w:rPr>
-                <w:rFonts w:ascii="Arial" w:hAnsi="Arial" w:cs="Arial"/>
-                <w:i/>
-                <w:iCs/>
-                <w:lang w:val="en-US"/>
-              </w:rPr>
-              <w:t>`.`</w:t>
-            </w:r>
-            <w:proofErr w:type="gramEnd"/>
-            <w:r>
-              <w:rPr>
-                <w:rFonts w:ascii="Arial" w:hAnsi="Arial" w:cs="Arial"/>
-                <w:i/>
-                <w:iCs/>
-                <w:lang w:val="en-US"/>
-              </w:rPr>
-              <w:t>Deal` (`</w:t>
+            <w:r>
+              <w:rPr>
+                <w:rFonts w:ascii="Arial" w:hAnsi="Arial" w:cs="Arial"/>
+                <w:i/>
+                <w:iCs/>
+                <w:lang w:val="en-US"/>
+              </w:rPr>
+              <w:t>`.`Deal` (`</w:t>
             </w:r>
             <w:proofErr w:type="spellStart"/>
             <w:r>
@@ -6495,16 +6067,79 @@
     </w:p>
     <w:p>
       <w:pPr>
+        <w:pStyle w:val="a4"/>
+        <w:rPr>
+          <w:b/>
+          <w:bCs/>
+        </w:rPr>
+      </w:pPr>
+      <w:r>
+        <w:rPr>
+          <w:b/>
+          <w:bCs/>
+        </w:rPr>
+        <w:t>Вывод</w:t>
+      </w:r>
+    </w:p>
+    <w:p>
+      <w:pPr>
+        <w:pStyle w:val="a4"/>
+        <w:rPr>
+          <w:lang w:eastAsia="zh-CN" w:bidi="hi-IN"/>
+        </w:rPr>
+      </w:pPr>
+      <w:r>
+        <w:rPr>
+          <w:bCs/>
+        </w:rPr>
+        <w:t xml:space="preserve">В результате выполнения практической работы </w:t>
+      </w:r>
+      <w:r>
+        <w:rPr>
+          <w:bCs/>
+        </w:rPr>
+        <w:t>созда</w:t>
+      </w:r>
+      <w:r>
+        <w:rPr>
+          <w:bCs/>
+        </w:rPr>
+        <w:t>на</w:t>
+      </w:r>
+      <w:r>
+        <w:rPr>
+          <w:bCs/>
+        </w:rPr>
+        <w:t xml:space="preserve"> баз</w:t>
+      </w:r>
+      <w:r>
+        <w:rPr>
+          <w:bCs/>
+        </w:rPr>
+        <w:t>а</w:t>
+      </w:r>
+      <w:r>
+        <w:rPr>
+          <w:bCs/>
+        </w:rPr>
+        <w:t xml:space="preserve"> данных и таблицы в ней по выбранной теме, на основе разработанных моделей</w:t>
+      </w:r>
+      <w:r>
+        <w:t>.</w:t>
+      </w:r>
+    </w:p>
+    <w:p>
+      <w:pPr>
         <w:rPr>
           <w:rFonts w:ascii="Times New Roman" w:hAnsi="Times New Roman"/>
           <w:noProof/>
           <w:sz w:val="28"/>
-          <w:lang w:val="en-US" w:eastAsia="zh-CN" w:bidi="hi-IN"/>
-        </w:rPr>
-      </w:pPr>
-      <w:r>
-        <w:rPr>
-          <w:lang w:val="en-US" w:eastAsia="zh-CN" w:bidi="hi-IN"/>
+          <w:lang w:eastAsia="zh-CN" w:bidi="hi-IN"/>
+        </w:rPr>
+      </w:pPr>
+      <w:r>
+        <w:rPr>
+          <w:lang w:eastAsia="zh-CN" w:bidi="hi-IN"/>
         </w:rPr>
         <w:br w:type="page"/>
       </w:r>
@@ -6620,19 +6255,13 @@
         <w:rPr>
           <w:lang w:eastAsia="zh-CN" w:bidi="hi-IN"/>
         </w:rPr>
-        <w:t xml:space="preserve">Рисунок </w:t>
-      </w:r>
-      <w:r>
-        <w:rPr>
-          <w:lang w:eastAsia="zh-CN" w:bidi="hi-IN"/>
-        </w:rPr>
-        <w:t>5</w:t>
-      </w:r>
-      <w:r>
-        <w:rPr>
-          <w:lang w:eastAsia="zh-CN" w:bidi="hi-IN"/>
-        </w:rPr>
-        <w:t xml:space="preserve"> –</w:t>
+        <w:t>Рисунок 5 –</w:t>
+      </w:r>
+      <w:r>
+        <w:rPr>
+          <w:lang w:eastAsia="zh-CN" w:bidi="hi-IN"/>
+        </w:rPr>
+        <w:t xml:space="preserve"> Применение операторов</w:t>
       </w:r>
     </w:p>
     <w:p>
@@ -6692,19 +6321,19 @@
         <w:rPr>
           <w:lang w:eastAsia="zh-CN" w:bidi="hi-IN"/>
         </w:rPr>
-        <w:t xml:space="preserve">Рисунок </w:t>
-      </w:r>
-      <w:r>
-        <w:rPr>
-          <w:lang w:eastAsia="zh-CN" w:bidi="hi-IN"/>
-        </w:rPr>
-        <w:t>6</w:t>
-      </w:r>
-      <w:r>
-        <w:rPr>
-          <w:lang w:eastAsia="zh-CN" w:bidi="hi-IN"/>
-        </w:rPr>
-        <w:t xml:space="preserve"> –</w:t>
+        <w:t>Рисунок 6 –</w:t>
+      </w:r>
+      <w:r>
+        <w:rPr>
+          <w:lang w:eastAsia="zh-CN" w:bidi="hi-IN"/>
+        </w:rPr>
+        <w:t xml:space="preserve"> </w:t>
+      </w:r>
+      <w:r>
+        <w:rPr>
+          <w:lang w:eastAsia="zh-CN" w:bidi="hi-IN"/>
+        </w:rPr>
+        <w:t>Применение операторов</w:t>
       </w:r>
     </w:p>
     <w:p>
@@ -6763,19 +6392,19 @@
         <w:rPr>
           <w:lang w:eastAsia="zh-CN" w:bidi="hi-IN"/>
         </w:rPr>
-        <w:t xml:space="preserve">Рисунок </w:t>
-      </w:r>
-      <w:r>
-        <w:rPr>
-          <w:lang w:eastAsia="zh-CN" w:bidi="hi-IN"/>
-        </w:rPr>
-        <w:t>7</w:t>
-      </w:r>
-      <w:r>
-        <w:rPr>
-          <w:lang w:eastAsia="zh-CN" w:bidi="hi-IN"/>
-        </w:rPr>
-        <w:t xml:space="preserve"> –</w:t>
+        <w:t>Рисунок 7 –</w:t>
+      </w:r>
+      <w:r>
+        <w:rPr>
+          <w:lang w:eastAsia="zh-CN" w:bidi="hi-IN"/>
+        </w:rPr>
+        <w:t xml:space="preserve"> </w:t>
+      </w:r>
+      <w:r>
+        <w:rPr>
+          <w:lang w:eastAsia="zh-CN" w:bidi="hi-IN"/>
+        </w:rPr>
+        <w:t>Применение операторов</w:t>
       </w:r>
     </w:p>
     <w:p>
@@ -6835,19 +6464,31 @@
         <w:rPr>
           <w:lang w:eastAsia="zh-CN" w:bidi="hi-IN"/>
         </w:rPr>
-        <w:t xml:space="preserve">Рисунок </w:t>
-      </w:r>
-      <w:r>
-        <w:rPr>
-          <w:lang w:eastAsia="zh-CN" w:bidi="hi-IN"/>
-        </w:rPr>
-        <w:t>8</w:t>
-      </w:r>
-      <w:r>
-        <w:rPr>
-          <w:lang w:eastAsia="zh-CN" w:bidi="hi-IN"/>
-        </w:rPr>
-        <w:t xml:space="preserve"> –</w:t>
+        <w:t>Рисунок 8 –</w:t>
+      </w:r>
+      <w:r>
+        <w:rPr>
+          <w:lang w:eastAsia="zh-CN" w:bidi="hi-IN"/>
+        </w:rPr>
+        <w:t xml:space="preserve"> </w:t>
+      </w:r>
+      <w:r>
+        <w:rPr>
+          <w:lang w:eastAsia="zh-CN" w:bidi="hi-IN"/>
+        </w:rPr>
+        <w:t xml:space="preserve">Применение </w:t>
+      </w:r>
+      <w:r>
+        <w:rPr>
+          <w:lang w:val="en-US" w:eastAsia="zh-CN" w:bidi="hi-IN"/>
+        </w:rPr>
+        <w:t>alt</w:t>
+      </w:r>
+      <w:r>
+        <w:rPr>
+          <w:lang w:val="en-US" w:eastAsia="zh-CN" w:bidi="hi-IN"/>
+        </w:rPr>
+        <w:t>er</w:t>
       </w:r>
     </w:p>
     <w:p>
@@ -6906,19 +6547,19 @@
         <w:rPr>
           <w:lang w:eastAsia="zh-CN" w:bidi="hi-IN"/>
         </w:rPr>
-        <w:t xml:space="preserve">Рисунок </w:t>
-      </w:r>
-      <w:r>
-        <w:rPr>
-          <w:lang w:eastAsia="zh-CN" w:bidi="hi-IN"/>
-        </w:rPr>
-        <w:t>9</w:t>
-      </w:r>
-      <w:r>
-        <w:rPr>
-          <w:lang w:eastAsia="zh-CN" w:bidi="hi-IN"/>
-        </w:rPr>
-        <w:t xml:space="preserve"> –</w:t>
+        <w:t>Рисунок 9 –</w:t>
+      </w:r>
+      <w:r>
+        <w:rPr>
+          <w:lang w:eastAsia="zh-CN" w:bidi="hi-IN"/>
+        </w:rPr>
+        <w:t xml:space="preserve"> Применение </w:t>
+      </w:r>
+      <w:r>
+        <w:rPr>
+          <w:lang w:val="en-US" w:eastAsia="zh-CN" w:bidi="hi-IN"/>
+        </w:rPr>
+        <w:t>update</w:t>
       </w:r>
     </w:p>
     <w:p>
@@ -6977,19 +6618,25 @@
         <w:rPr>
           <w:lang w:eastAsia="zh-CN" w:bidi="hi-IN"/>
         </w:rPr>
-        <w:t xml:space="preserve">Рисунок </w:t>
-      </w:r>
-      <w:r>
-        <w:rPr>
-          <w:lang w:eastAsia="zh-CN" w:bidi="hi-IN"/>
-        </w:rPr>
-        <w:t>10</w:t>
-      </w:r>
-      <w:r>
-        <w:rPr>
-          <w:lang w:eastAsia="zh-CN" w:bidi="hi-IN"/>
-        </w:rPr>
-        <w:t xml:space="preserve"> –</w:t>
+        <w:t>Рисунок 10 –</w:t>
+      </w:r>
+      <w:r>
+        <w:rPr>
+          <w:lang w:val="en-US" w:eastAsia="zh-CN" w:bidi="hi-IN"/>
+        </w:rPr>
+        <w:t xml:space="preserve"> </w:t>
+      </w:r>
+      <w:r>
+        <w:rPr>
+          <w:lang w:eastAsia="zh-CN" w:bidi="hi-IN"/>
+        </w:rPr>
+        <w:t xml:space="preserve">Применение </w:t>
+      </w:r>
+      <w:r>
+        <w:rPr>
+          <w:lang w:val="en-US" w:eastAsia="zh-CN" w:bidi="hi-IN"/>
+        </w:rPr>
+        <w:t>delete</w:t>
       </w:r>
     </w:p>
     <w:p>
@@ -7174,19 +6821,7 @@
         <w:rPr>
           <w:lang w:eastAsia="zh-CN" w:bidi="hi-IN"/>
         </w:rPr>
-        <w:t xml:space="preserve">Рисунок </w:t>
-      </w:r>
-      <w:r>
-        <w:rPr>
-          <w:lang w:eastAsia="zh-CN" w:bidi="hi-IN"/>
-        </w:rPr>
-        <w:t>11</w:t>
-      </w:r>
-      <w:r>
-        <w:rPr>
-          <w:lang w:eastAsia="zh-CN" w:bidi="hi-IN"/>
-        </w:rPr>
-        <w:t xml:space="preserve"> –</w:t>
+        <w:t>Рисунок 11 –</w:t>
       </w:r>
       <w:r>
         <w:rPr>
@@ -7246,31 +6881,13 @@
         <w:rPr>
           <w:lang w:eastAsia="zh-CN" w:bidi="hi-IN"/>
         </w:rPr>
-        <w:t xml:space="preserve">Рисунок </w:t>
-      </w:r>
-      <w:r>
-        <w:rPr>
-          <w:lang w:eastAsia="zh-CN" w:bidi="hi-IN"/>
-        </w:rPr>
-        <w:t>1</w:t>
-      </w:r>
-      <w:r>
-        <w:rPr>
-          <w:lang w:eastAsia="zh-CN" w:bidi="hi-IN"/>
-        </w:rPr>
-        <w:t>2 –</w:t>
-      </w:r>
-      <w:r>
-        <w:rPr>
-          <w:lang w:eastAsia="zh-CN" w:bidi="hi-IN"/>
-        </w:rPr>
-        <w:t xml:space="preserve"> </w:t>
-      </w:r>
-      <w:r>
-        <w:rPr>
-          <w:lang w:eastAsia="zh-CN" w:bidi="hi-IN"/>
-        </w:rPr>
-        <w:t>Вывод данных</w:t>
+        <w:t>Рисунок 12 –</w:t>
+      </w:r>
+      <w:r>
+        <w:rPr>
+          <w:lang w:eastAsia="zh-CN" w:bidi="hi-IN"/>
+        </w:rPr>
+        <w:t xml:space="preserve"> Вывод данных</w:t>
       </w:r>
     </w:p>
     <w:p>
@@ -7354,19 +6971,7 @@
         <w:rPr>
           <w:lang w:eastAsia="zh-CN" w:bidi="hi-IN"/>
         </w:rPr>
-        <w:t xml:space="preserve">Рисунок </w:t>
-      </w:r>
-      <w:r>
-        <w:rPr>
-          <w:lang w:eastAsia="zh-CN" w:bidi="hi-IN"/>
-        </w:rPr>
-        <w:t>13</w:t>
-      </w:r>
-      <w:r>
-        <w:rPr>
-          <w:lang w:eastAsia="zh-CN" w:bidi="hi-IN"/>
-        </w:rPr>
-        <w:t xml:space="preserve"> –</w:t>
+        <w:t>Рисунок 13 –</w:t>
       </w:r>
       <w:r>
         <w:rPr>
@@ -7451,19 +7056,7 @@
         <w:rPr>
           <w:lang w:eastAsia="zh-CN" w:bidi="hi-IN"/>
         </w:rPr>
-        <w:t xml:space="preserve">Рисунок </w:t>
-      </w:r>
-      <w:r>
-        <w:rPr>
-          <w:lang w:eastAsia="zh-CN" w:bidi="hi-IN"/>
-        </w:rPr>
-        <w:t>14</w:t>
-      </w:r>
-      <w:r>
-        <w:rPr>
-          <w:lang w:eastAsia="zh-CN" w:bidi="hi-IN"/>
-        </w:rPr>
-        <w:t xml:space="preserve"> –</w:t>
+        <w:t>Рисунок 14 –</w:t>
       </w:r>
       <w:r>
         <w:rPr>
@@ -7548,19 +7141,7 @@
         <w:rPr>
           <w:lang w:eastAsia="zh-CN" w:bidi="hi-IN"/>
         </w:rPr>
-        <w:t xml:space="preserve">Рисунок </w:t>
-      </w:r>
-      <w:r>
-        <w:rPr>
-          <w:lang w:eastAsia="zh-CN" w:bidi="hi-IN"/>
-        </w:rPr>
-        <w:t>15</w:t>
-      </w:r>
-      <w:r>
-        <w:rPr>
-          <w:lang w:eastAsia="zh-CN" w:bidi="hi-IN"/>
-        </w:rPr>
-        <w:t xml:space="preserve"> –</w:t>
+        <w:t>Рисунок 15 –</w:t>
       </w:r>
       <w:r>
         <w:rPr>
@@ -7645,19 +7226,7 @@
         <w:rPr>
           <w:lang w:eastAsia="zh-CN" w:bidi="hi-IN"/>
         </w:rPr>
-        <w:t xml:space="preserve">Рисунок </w:t>
-      </w:r>
-      <w:r>
-        <w:rPr>
-          <w:lang w:eastAsia="zh-CN" w:bidi="hi-IN"/>
-        </w:rPr>
-        <w:t>16</w:t>
-      </w:r>
-      <w:r>
-        <w:rPr>
-          <w:lang w:eastAsia="zh-CN" w:bidi="hi-IN"/>
-        </w:rPr>
-        <w:t xml:space="preserve"> –</w:t>
+        <w:t>Рисунок 16 –</w:t>
       </w:r>
       <w:r>
         <w:rPr>
@@ -7799,19 +7368,7 @@
         <w:rPr>
           <w:lang w:eastAsia="zh-CN" w:bidi="hi-IN"/>
         </w:rPr>
-        <w:t xml:space="preserve">Рисунок </w:t>
-      </w:r>
-      <w:r>
-        <w:rPr>
-          <w:lang w:eastAsia="zh-CN" w:bidi="hi-IN"/>
-        </w:rPr>
-        <w:t>17</w:t>
-      </w:r>
-      <w:r>
-        <w:rPr>
-          <w:lang w:eastAsia="zh-CN" w:bidi="hi-IN"/>
-        </w:rPr>
-        <w:t xml:space="preserve"> –</w:t>
+        <w:t>Рисунок 17 –</w:t>
       </w:r>
       <w:r>
         <w:rPr>
@@ -7858,10 +7415,7 @@
         <w:t>”</w:t>
       </w:r>
       <w:r>
-        <w:t>, но не</w:t>
-      </w:r>
-      <w:r>
-        <w:t xml:space="preserve"> </w:t>
+        <w:t xml:space="preserve">, но не </w:t>
       </w:r>
       <w:r>
         <w:t>“</w:t>
@@ -7953,19 +7507,7 @@
         <w:rPr>
           <w:lang w:eastAsia="zh-CN" w:bidi="hi-IN"/>
         </w:rPr>
-        <w:t xml:space="preserve">Рисунок </w:t>
-      </w:r>
-      <w:r>
-        <w:rPr>
-          <w:lang w:eastAsia="zh-CN" w:bidi="hi-IN"/>
-        </w:rPr>
-        <w:t>18</w:t>
-      </w:r>
-      <w:r>
-        <w:rPr>
-          <w:lang w:eastAsia="zh-CN" w:bidi="hi-IN"/>
-        </w:rPr>
-        <w:t xml:space="preserve"> –</w:t>
+        <w:t>Рисунок 18 –</w:t>
       </w:r>
       <w:r>
         <w:rPr>
@@ -7986,27 +7528,10 @@
       </w:pPr>
       <w:r>
         <w:lastRenderedPageBreak/>
-        <w:t xml:space="preserve">Операция </w:t>
-      </w:r>
-      <w:proofErr w:type="gramStart"/>
-      <w:r>
-        <w:t>группировки</w:t>
-      </w:r>
-      <w:r>
-        <w:t>(</w:t>
-      </w:r>
-      <w:proofErr w:type="gramEnd"/>
-      <w:r>
-        <w:t>посчита</w:t>
-      </w:r>
-      <w:r>
-        <w:t>ем</w:t>
-      </w:r>
-      <w:r>
-        <w:t xml:space="preserve"> общее количество сделок, совершенных каждым клиентом, с указанием минимальной и максимальной стоимости объектов, участвующих в этих сделках</w:t>
-      </w:r>
-      <w:r>
-        <w:t>)</w:t>
+        <w:t>Операция группировки</w:t>
+      </w:r>
+      <w:r>
+        <w:t>(посчитаем общее количество сделок, совершенных каждым клиентом, с указанием минимальной и максимальной стоимости объектов, участвующих в этих сделках)</w:t>
       </w:r>
       <w:r>
         <w:t>:</w:t>
@@ -8068,19 +7593,7 @@
         <w:rPr>
           <w:lang w:eastAsia="zh-CN" w:bidi="hi-IN"/>
         </w:rPr>
-        <w:t xml:space="preserve">Рисунок </w:t>
-      </w:r>
-      <w:r>
-        <w:rPr>
-          <w:lang w:eastAsia="zh-CN" w:bidi="hi-IN"/>
-        </w:rPr>
-        <w:t>19</w:t>
-      </w:r>
-      <w:r>
-        <w:rPr>
-          <w:lang w:eastAsia="zh-CN" w:bidi="hi-IN"/>
-        </w:rPr>
-        <w:t xml:space="preserve"> –</w:t>
+        <w:t>Рисунок 19 –</w:t>
       </w:r>
       <w:r>
         <w:rPr>
@@ -8103,13 +7616,7 @@
         <w:t>Операция сортировки</w:t>
       </w:r>
       <w:r>
-        <w:t xml:space="preserve"> (з</w:t>
-      </w:r>
-      <w:r>
-        <w:t>апрос будет выводить всех агентов, которым были назначены сделки, и сортировать их по количеству сделок в порядке убывания</w:t>
-      </w:r>
-      <w:r>
-        <w:t>)</w:t>
+        <w:t xml:space="preserve"> (запрос будет выводить всех агентов, которым были назначены сделки, и сортировать их по количеству сделок в порядке убывания)</w:t>
       </w:r>
       <w:r>
         <w:t>:</w:t>
@@ -8171,19 +7678,7 @@
         <w:rPr>
           <w:lang w:eastAsia="zh-CN" w:bidi="hi-IN"/>
         </w:rPr>
-        <w:t>Рисунок 2</w:t>
-      </w:r>
-      <w:r>
-        <w:rPr>
-          <w:lang w:eastAsia="zh-CN" w:bidi="hi-IN"/>
-        </w:rPr>
-        <w:t>0</w:t>
-      </w:r>
-      <w:r>
-        <w:rPr>
-          <w:lang w:eastAsia="zh-CN" w:bidi="hi-IN"/>
-        </w:rPr>
-        <w:t xml:space="preserve"> –</w:t>
+        <w:t>Рисунок 20 –</w:t>
       </w:r>
       <w:r>
         <w:rPr>
@@ -8287,19 +7782,7 @@
         <w:rPr>
           <w:lang w:eastAsia="zh-CN" w:bidi="hi-IN"/>
         </w:rPr>
-        <w:t xml:space="preserve">Рисунок </w:t>
-      </w:r>
-      <w:r>
-        <w:rPr>
-          <w:lang w:eastAsia="zh-CN" w:bidi="hi-IN"/>
-        </w:rPr>
-        <w:t>21</w:t>
-      </w:r>
-      <w:r>
-        <w:rPr>
-          <w:lang w:eastAsia="zh-CN" w:bidi="hi-IN"/>
-        </w:rPr>
-        <w:t xml:space="preserve"> –</w:t>
+        <w:t>Рисунок 21 –</w:t>
       </w:r>
       <w:r>
         <w:rPr>
@@ -8400,43 +7883,13 @@
         <w:rPr>
           <w:lang w:eastAsia="zh-CN" w:bidi="hi-IN"/>
         </w:rPr>
-        <w:t>Рисунок 2</w:t>
-      </w:r>
-      <w:r>
-        <w:rPr>
-          <w:lang w:eastAsia="zh-CN" w:bidi="hi-IN"/>
-        </w:rPr>
-        <w:t>2</w:t>
-      </w:r>
-      <w:r>
-        <w:rPr>
-          <w:lang w:eastAsia="zh-CN" w:bidi="hi-IN"/>
-        </w:rPr>
-        <w:t xml:space="preserve"> –</w:t>
-      </w:r>
-      <w:r>
-        <w:rPr>
-          <w:lang w:eastAsia="zh-CN" w:bidi="hi-IN"/>
-        </w:rPr>
-        <w:t xml:space="preserve"> П</w:t>
-      </w:r>
-      <w:r>
-        <w:rPr>
-          <w:lang w:eastAsia="zh-CN" w:bidi="hi-IN"/>
-        </w:rPr>
-        <w:t>роцедур</w:t>
-      </w:r>
-      <w:r>
-        <w:rPr>
-          <w:lang w:eastAsia="zh-CN" w:bidi="hi-IN"/>
-        </w:rPr>
-        <w:t>а</w:t>
-      </w:r>
-      <w:r>
-        <w:rPr>
-          <w:lang w:eastAsia="zh-CN" w:bidi="hi-IN"/>
-        </w:rPr>
-        <w:t xml:space="preserve"> добавления нового клиента</w:t>
+        <w:t>Рисунок 22 –</w:t>
+      </w:r>
+      <w:r>
+        <w:rPr>
+          <w:lang w:eastAsia="zh-CN" w:bidi="hi-IN"/>
+        </w:rPr>
+        <w:t xml:space="preserve"> Процедура добавления нового клиента</w:t>
       </w:r>
     </w:p>
     <w:p>
@@ -8450,19 +7903,10 @@
         <w:rPr>
           <w:lang w:eastAsia="zh-CN" w:bidi="hi-IN"/>
         </w:rPr>
-        <w:t xml:space="preserve">Создадим процедуру </w:t>
-      </w:r>
-      <w:r>
-        <w:rPr>
-          <w:lang w:eastAsia="zh-CN" w:bidi="hi-IN"/>
-        </w:rPr>
-        <w:t>д</w:t>
-      </w:r>
-      <w:r>
-        <w:t>ля удаления клиента по имени и фамилии</w:t>
-      </w:r>
-      <w:r>
-        <w:t>:</w:t>
+        <w:t>Создадим процедуру д</w:t>
+      </w:r>
+      <w:r>
+        <w:t>ля удаления клиента по имени и фамилии:</w:t>
       </w:r>
     </w:p>
     <w:p>
@@ -8518,43 +7962,13 @@
         <w:rPr>
           <w:lang w:eastAsia="zh-CN" w:bidi="hi-IN"/>
         </w:rPr>
-        <w:t>Рисунок 2</w:t>
-      </w:r>
-      <w:r>
-        <w:rPr>
-          <w:lang w:eastAsia="zh-CN" w:bidi="hi-IN"/>
-        </w:rPr>
-        <w:t>3</w:t>
-      </w:r>
-      <w:r>
-        <w:rPr>
-          <w:lang w:eastAsia="zh-CN" w:bidi="hi-IN"/>
-        </w:rPr>
-        <w:t xml:space="preserve"> –</w:t>
-      </w:r>
-      <w:r>
-        <w:rPr>
-          <w:lang w:eastAsia="zh-CN" w:bidi="hi-IN"/>
-        </w:rPr>
-        <w:t xml:space="preserve"> П</w:t>
-      </w:r>
-      <w:r>
-        <w:rPr>
-          <w:lang w:eastAsia="zh-CN" w:bidi="hi-IN"/>
-        </w:rPr>
-        <w:t>роцедур</w:t>
-      </w:r>
-      <w:r>
-        <w:rPr>
-          <w:lang w:eastAsia="zh-CN" w:bidi="hi-IN"/>
-        </w:rPr>
-        <w:t>а</w:t>
-      </w:r>
-      <w:r>
-        <w:rPr>
-          <w:lang w:eastAsia="zh-CN" w:bidi="hi-IN"/>
-        </w:rPr>
-        <w:t xml:space="preserve"> д</w:t>
+        <w:t>Рисунок 23 –</w:t>
+      </w:r>
+      <w:r>
+        <w:rPr>
+          <w:lang w:eastAsia="zh-CN" w:bidi="hi-IN"/>
+        </w:rPr>
+        <w:t xml:space="preserve"> Процедура д</w:t>
       </w:r>
       <w:r>
         <w:t>ля удаления клиента по имени и фамилии</w:t>
@@ -8634,43 +8048,13 @@
         <w:rPr>
           <w:lang w:eastAsia="zh-CN" w:bidi="hi-IN"/>
         </w:rPr>
-        <w:t>Рисунок 2</w:t>
-      </w:r>
-      <w:r>
-        <w:rPr>
-          <w:lang w:eastAsia="zh-CN" w:bidi="hi-IN"/>
-        </w:rPr>
-        <w:t>4</w:t>
-      </w:r>
-      <w:r>
-        <w:rPr>
-          <w:lang w:eastAsia="zh-CN" w:bidi="hi-IN"/>
-        </w:rPr>
-        <w:t xml:space="preserve"> –</w:t>
-      </w:r>
-      <w:r>
-        <w:rPr>
-          <w:lang w:eastAsia="zh-CN" w:bidi="hi-IN"/>
-        </w:rPr>
-        <w:t xml:space="preserve"> Ф</w:t>
-      </w:r>
-      <w:r>
-        <w:rPr>
-          <w:lang w:eastAsia="zh-CN" w:bidi="hi-IN"/>
-        </w:rPr>
-        <w:t>ункци</w:t>
-      </w:r>
-      <w:r>
-        <w:rPr>
-          <w:lang w:eastAsia="zh-CN" w:bidi="hi-IN"/>
-        </w:rPr>
-        <w:t>я</w:t>
-      </w:r>
-      <w:r>
-        <w:rPr>
-          <w:lang w:eastAsia="zh-CN" w:bidi="hi-IN"/>
-        </w:rPr>
-        <w:t xml:space="preserve"> </w:t>
+        <w:t>Рисунок 24 –</w:t>
+      </w:r>
+      <w:r>
+        <w:rPr>
+          <w:lang w:eastAsia="zh-CN" w:bidi="hi-IN"/>
+        </w:rPr>
+        <w:t xml:space="preserve"> Функция </w:t>
       </w:r>
       <w:r>
         <w:t>для вычисления общей стоимости</w:t>
@@ -8684,10 +8068,7 @@
         </w:rPr>
       </w:pPr>
       <w:r>
-        <w:t>Функция, которая находит средний возраст всех клиентов в базе данных</w:t>
-      </w:r>
-      <w:r>
-        <w:t>:</w:t>
+        <w:t>Функция, которая находит средний возраст всех клиентов в базе данных:</w:t>
       </w:r>
     </w:p>
     <w:p>
@@ -8746,19 +8127,7 @@
         <w:rPr>
           <w:lang w:eastAsia="zh-CN" w:bidi="hi-IN"/>
         </w:rPr>
-        <w:t>Рисунок 2</w:t>
-      </w:r>
-      <w:r>
-        <w:rPr>
-          <w:lang w:eastAsia="zh-CN" w:bidi="hi-IN"/>
-        </w:rPr>
-        <w:t>5</w:t>
-      </w:r>
-      <w:r>
-        <w:rPr>
-          <w:lang w:eastAsia="zh-CN" w:bidi="hi-IN"/>
-        </w:rPr>
-        <w:t xml:space="preserve"> –</w:t>
+        <w:t>Рисунок 25 –</w:t>
       </w:r>
       <w:r>
         <w:rPr>
@@ -8838,19 +8207,7 @@
         <w:rPr>
           <w:lang w:eastAsia="zh-CN" w:bidi="hi-IN"/>
         </w:rPr>
-        <w:t>Рисунок 2</w:t>
-      </w:r>
-      <w:r>
-        <w:rPr>
-          <w:lang w:eastAsia="zh-CN" w:bidi="hi-IN"/>
-        </w:rPr>
-        <w:t>6</w:t>
-      </w:r>
-      <w:r>
-        <w:rPr>
-          <w:lang w:eastAsia="zh-CN" w:bidi="hi-IN"/>
-        </w:rPr>
-        <w:t xml:space="preserve"> –</w:t>
+        <w:t>Рисунок 26 –</w:t>
       </w:r>
       <w:r>
         <w:rPr>
@@ -8916,31 +8273,13 @@
         <w:rPr>
           <w:lang w:eastAsia="zh-CN" w:bidi="hi-IN"/>
         </w:rPr>
-        <w:t>Рисунок 2</w:t>
-      </w:r>
-      <w:r>
-        <w:rPr>
-          <w:lang w:eastAsia="zh-CN" w:bidi="hi-IN"/>
-        </w:rPr>
-        <w:t>7</w:t>
-      </w:r>
-      <w:r>
-        <w:rPr>
-          <w:lang w:eastAsia="zh-CN" w:bidi="hi-IN"/>
-        </w:rPr>
-        <w:t xml:space="preserve"> –</w:t>
-      </w:r>
-      <w:r>
-        <w:rPr>
-          <w:lang w:eastAsia="zh-CN" w:bidi="hi-IN"/>
-        </w:rPr>
-        <w:t xml:space="preserve"> </w:t>
-      </w:r>
-      <w:r>
-        <w:rPr>
-          <w:lang w:eastAsia="zh-CN" w:bidi="hi-IN"/>
-        </w:rPr>
-        <w:t>Создание триггеров</w:t>
+        <w:t>Рисунок 27 –</w:t>
+      </w:r>
+      <w:r>
+        <w:rPr>
+          <w:lang w:eastAsia="zh-CN" w:bidi="hi-IN"/>
+        </w:rPr>
+        <w:t xml:space="preserve"> Создание триггеров</w:t>
       </w:r>
     </w:p>
     <w:p>
@@ -8960,21 +8299,7 @@
         <w:rPr>
           <w:lang w:eastAsia="zh-CN" w:bidi="hi-IN"/>
         </w:rPr>
-        <w:t xml:space="preserve">, начнем </w:t>
-      </w:r>
-      <w:proofErr w:type="gramStart"/>
-      <w:r>
-        <w:rPr>
-          <w:lang w:eastAsia="zh-CN" w:bidi="hi-IN"/>
-        </w:rPr>
-        <w:t>с триггера</w:t>
-      </w:r>
-      <w:proofErr w:type="gramEnd"/>
-      <w:r>
-        <w:rPr>
-          <w:lang w:eastAsia="zh-CN" w:bidi="hi-IN"/>
-        </w:rPr>
-        <w:t xml:space="preserve"> который при создании контракта с условием, что он связан с завершенной сделкой, увеличивает кол-во успешных сделок агента и повышает стоимость работы агента, а также увеличивает финальную стоимость сделки:</w:t>
+        <w:t>, начнем с триггера который при создании контракта с условием, что он связан с завершенной сделкой, увеличивает кол-во успешных сделок агента и повышает стоимость работы агента, а также увеличивает финальную стоимость сделки:</w:t>
       </w:r>
     </w:p>
     <w:p>
@@ -9179,13 +8504,7 @@
         <w:rPr>
           <w:lang w:eastAsia="zh-CN" w:bidi="hi-IN"/>
         </w:rPr>
-        <w:t xml:space="preserve"> – Работа триггера </w:t>
-      </w:r>
-      <w:r>
-        <w:rPr>
-          <w:lang w:eastAsia="zh-CN" w:bidi="hi-IN"/>
-        </w:rPr>
-        <w:t>2</w:t>
+        <w:t xml:space="preserve"> – Работа триггера 2</w:t>
       </w:r>
     </w:p>
     <w:p>
@@ -9271,13 +8590,7 @@
         <w:rPr>
           <w:lang w:eastAsia="zh-CN" w:bidi="hi-IN"/>
         </w:rPr>
-        <w:t xml:space="preserve"> – Работа триггера </w:t>
-      </w:r>
-      <w:r>
-        <w:rPr>
-          <w:lang w:eastAsia="zh-CN" w:bidi="hi-IN"/>
-        </w:rPr>
-        <w:t>3</w:t>
+        <w:t xml:space="preserve"> – Работа триггера 3</w:t>
       </w:r>
     </w:p>
     <w:p>
@@ -9343,7 +8656,7 @@
       <w:pPr>
         <w:pStyle w:val="af3"/>
         <w:rPr>
-          <w:lang w:val="en-US" w:eastAsia="zh-CN" w:bidi="hi-IN"/>
+          <w:lang w:eastAsia="zh-CN" w:bidi="hi-IN"/>
         </w:rPr>
       </w:pPr>
       <w:r>
@@ -9366,7 +8679,7 @@
       </w:r>
       <w:r>
         <w:rPr>
-          <w:lang w:val="en-US" w:eastAsia="zh-CN" w:bidi="hi-IN"/>
+          <w:lang w:eastAsia="zh-CN" w:bidi="hi-IN"/>
         </w:rPr>
         <w:t>4</w:t>
       </w:r>
@@ -9533,7 +8846,7 @@
       <w:pPr>
         <w:pStyle w:val="a4"/>
         <w:rPr>
-          <w:lang w:val="en-US" w:eastAsia="zh-CN" w:bidi="hi-IN"/>
+          <w:lang w:eastAsia="zh-CN" w:bidi="hi-IN"/>
         </w:rPr>
       </w:pPr>
       <w:r>
@@ -9727,10 +9040,7 @@
         <w:pStyle w:val="a4"/>
       </w:pPr>
       <w:r>
-        <w:t>Ранжирующие функции — это функции, которые определяют ранг для каждой строки в окне. Например, их можно использовать для присвоения порядковых номеров или для составления рейтинга</w:t>
-      </w:r>
-      <w:r>
-        <w:t>.</w:t>
+        <w:t>Ранжирующие функции — это функции, которые определяют ранг для каждой строки в окне. Например, их можно использовать для присвоения порядковых номеров или для составления рейтинга.</w:t>
       </w:r>
     </w:p>
     <w:p>
@@ -9738,16 +9048,7 @@
         <w:pStyle w:val="a4"/>
       </w:pPr>
       <w:r>
-        <w:t>П</w:t>
-      </w:r>
-      <w:r>
-        <w:t>олучи</w:t>
-      </w:r>
-      <w:r>
-        <w:t>м</w:t>
-      </w:r>
-      <w:r>
-        <w:t xml:space="preserve"> список сделок, отсортированных по дате, с нумерацией для каждого клиента.</w:t>
+        <w:t>Получим список сделок, отсортированных по дате, с нумерацией для каждого клиента.</w:t>
       </w:r>
     </w:p>
     <w:p>
@@ -9803,22 +9104,13 @@
         <w:t>34</w:t>
       </w:r>
       <w:r>
-        <w:t xml:space="preserve"> – Использование </w:t>
-      </w:r>
-      <w:r>
-        <w:t>р</w:t>
-      </w:r>
-      <w:r>
-        <w:t>анжирующ</w:t>
+        <w:t xml:space="preserve"> – Использование ранжирующ</w:t>
       </w:r>
       <w:r>
         <w:t>ей</w:t>
       </w:r>
       <w:r>
-        <w:t xml:space="preserve"> </w:t>
-      </w:r>
-      <w:r>
-        <w:t>функци</w:t>
+        <w:t xml:space="preserve"> функци</w:t>
       </w:r>
       <w:r>
         <w:t>и</w:t>
@@ -10134,28 +9426,7 @@
         <w:pStyle w:val="a4"/>
       </w:pPr>
       <w:r>
-        <w:t>П</w:t>
-      </w:r>
-      <w:r>
-        <w:t>олуч</w:t>
-      </w:r>
-      <w:r>
-        <w:t>им</w:t>
-      </w:r>
-      <w:r>
-        <w:t xml:space="preserve"> данн</w:t>
-      </w:r>
-      <w:r>
-        <w:t>ые</w:t>
-      </w:r>
-      <w:r>
-        <w:t xml:space="preserve"> из предыдущей и следующей строки для каждой сделки</w:t>
-      </w:r>
-      <w:r>
-        <w:t xml:space="preserve"> </w:t>
-      </w:r>
-      <w:r>
-        <w:t>в пределах одного клиента.</w:t>
+        <w:t>Получим данные из предыдущей и следующей строки для каждой сделки в пределах одного клиента.</w:t>
       </w:r>
     </w:p>
     <w:p>
@@ -10226,16 +9497,7 @@
         <w:pStyle w:val="a4"/>
       </w:pPr>
       <w:r>
-        <w:t>Напишем</w:t>
-      </w:r>
-      <w:r>
-        <w:t xml:space="preserve"> запрос</w:t>
-      </w:r>
-      <w:r>
-        <w:t>, который</w:t>
-      </w:r>
-      <w:r>
-        <w:t xml:space="preserve"> покажет для каждого агента его первый и последний контракт.</w:t>
+        <w:t>Напишем запрос, который покажет для каждого агента его первый и последний контракт.</w:t>
       </w:r>
     </w:p>
     <w:p>

</xml_diff>